<commit_message>
add Screanshots about flow of components
</commit_message>
<xml_diff>
--- a/DWH project.docx
+++ b/DWH project.docx
@@ -146,7 +146,23 @@
           <w:sz w:val="20"/>
           <w:szCs w:val="20"/>
         </w:rPr>
-        <w:t xml:space="preserve"> by these systems make them attractive for researchers because the duration of travel, departure location, arrival location, and time elapsed is explicitly recorded. Therefore, Bike-sharing systems function as a sensor network, which can be used to study mobility in a city. In this competition, participants are asked to combine historical usage patterns with weather data in order to forecast bike rental demand in the Capital Bikeshare program in Chicago, D.C.</w:t>
+        <w:t xml:space="preserve"> by these systems make them attractive for researchers because the duration of travel, departure location, arrival location, and time elapsed is explicitly recorded. Therefore, Bike-sharing systems function as a sensor network, which can be used to study mobility in a city. In this competition, participants are asked to combine historical usage patterns with weather data </w:t>
+      </w:r>
+      <w:proofErr w:type="gramStart"/>
+      <w:r>
+        <w:rPr>
+          <w:sz w:val="20"/>
+          <w:szCs w:val="20"/>
+        </w:rPr>
+        <w:t>in order to</w:t>
+      </w:r>
+      <w:proofErr w:type="gramEnd"/>
+      <w:r>
+        <w:rPr>
+          <w:sz w:val="20"/>
+          <w:szCs w:val="20"/>
+        </w:rPr>
+        <w:t xml:space="preserve"> forecast bike rental demand in the Capital Bikeshare program in Chicago, D.C.</w:t>
       </w:r>
     </w:p>
     <w:p>
@@ -608,195 +624,2443 @@
     <w:p/>
     <w:p>
       <w:pPr>
-        <w:rPr>
-          <w:sz w:val="28"/>
-          <w:szCs w:val="28"/>
-        </w:rPr>
-      </w:pPr>
-    </w:p>
-    <w:p>
-      <w:pPr>
-        <w:rPr>
-          <w:sz w:val="28"/>
-          <w:szCs w:val="28"/>
-        </w:rPr>
-      </w:pPr>
-    </w:p>
-    <w:p>
-      <w:pPr>
-        <w:rPr>
-          <w:sz w:val="28"/>
-          <w:szCs w:val="28"/>
-        </w:rPr>
-      </w:pPr>
-    </w:p>
-    <w:p>
-      <w:pPr>
-        <w:rPr>
-          <w:sz w:val="28"/>
-          <w:szCs w:val="28"/>
-        </w:rPr>
-      </w:pPr>
-    </w:p>
-    <w:p>
-      <w:pPr>
-        <w:rPr>
-          <w:sz w:val="28"/>
-          <w:szCs w:val="28"/>
-        </w:rPr>
-      </w:pPr>
-    </w:p>
-    <w:p>
-      <w:pPr>
-        <w:rPr>
-          <w:sz w:val="28"/>
-          <w:szCs w:val="28"/>
-        </w:rPr>
-      </w:pPr>
-    </w:p>
-    <w:p>
-      <w:pPr>
-        <w:rPr>
-          <w:sz w:val="28"/>
-          <w:szCs w:val="28"/>
-        </w:rPr>
-      </w:pPr>
-    </w:p>
-    <w:p>
-      <w:pPr>
-        <w:rPr>
-          <w:sz w:val="28"/>
-          <w:szCs w:val="28"/>
-        </w:rPr>
-      </w:pPr>
-    </w:p>
-    <w:p>
-      <w:pPr>
-        <w:rPr>
-          <w:sz w:val="28"/>
-          <w:szCs w:val="28"/>
-        </w:rPr>
-      </w:pPr>
-    </w:p>
-    <w:p>
-      <w:pPr>
-        <w:rPr>
-          <w:sz w:val="28"/>
-          <w:szCs w:val="28"/>
-        </w:rPr>
-      </w:pPr>
-    </w:p>
-    <w:p>
-      <w:pPr>
-        <w:rPr>
-          <w:sz w:val="28"/>
-          <w:szCs w:val="28"/>
-        </w:rPr>
-      </w:pPr>
-    </w:p>
-    <w:p>
-      <w:pPr>
-        <w:rPr>
-          <w:sz w:val="28"/>
-          <w:szCs w:val="28"/>
-        </w:rPr>
-      </w:pPr>
-    </w:p>
-    <w:p>
-      <w:pPr>
-        <w:rPr>
-          <w:sz w:val="28"/>
-          <w:szCs w:val="28"/>
-        </w:rPr>
-      </w:pPr>
-    </w:p>
-    <w:p>
-      <w:pPr>
-        <w:rPr>
-          <w:sz w:val="28"/>
-          <w:szCs w:val="28"/>
-        </w:rPr>
-      </w:pPr>
-    </w:p>
-    <w:p>
-      <w:pPr>
-        <w:rPr>
-          <w:sz w:val="28"/>
-          <w:szCs w:val="28"/>
-        </w:rPr>
-      </w:pPr>
-    </w:p>
-    <w:p>
-      <w:pPr>
-        <w:rPr>
-          <w:sz w:val="28"/>
-          <w:szCs w:val="28"/>
-        </w:rPr>
-      </w:pPr>
-    </w:p>
-    <w:p>
-      <w:pPr>
-        <w:rPr>
-          <w:sz w:val="28"/>
-          <w:szCs w:val="28"/>
-        </w:rPr>
-      </w:pPr>
-    </w:p>
-    <w:p>
-      <w:pPr>
-        <w:rPr>
-          <w:sz w:val="28"/>
-          <w:szCs w:val="28"/>
-        </w:rPr>
-      </w:pPr>
-    </w:p>
-    <w:p>
-      <w:pPr>
-        <w:rPr>
-          <w:sz w:val="28"/>
-          <w:szCs w:val="28"/>
-        </w:rPr>
-      </w:pPr>
-    </w:p>
-    <w:p>
-      <w:pPr>
-        <w:rPr>
-          <w:sz w:val="28"/>
-          <w:szCs w:val="28"/>
-        </w:rPr>
-      </w:pPr>
-    </w:p>
-    <w:p>
-      <w:pPr>
-        <w:rPr>
-          <w:sz w:val="28"/>
-          <w:szCs w:val="28"/>
-        </w:rPr>
-      </w:pPr>
-    </w:p>
-    <w:p>
-      <w:pPr>
-        <w:rPr>
-          <w:sz w:val="28"/>
-          <w:szCs w:val="28"/>
-        </w:rPr>
-      </w:pPr>
-    </w:p>
-    <w:p>
-      <w:pPr>
-        <w:rPr>
-          <w:sz w:val="28"/>
-          <w:szCs w:val="28"/>
-        </w:rPr>
-      </w:pPr>
-    </w:p>
-    <w:p>
-      <w:pPr>
-        <w:rPr>
-          <w:sz w:val="28"/>
-          <w:szCs w:val="28"/>
-        </w:rPr>
-      </w:pPr>
+        <w:jc w:val="center"/>
+        <w:rPr>
+          <w:b/>
+          <w:bCs/>
+          <w:color w:val="000000"/>
+          <w:sz w:val="28"/>
+          <w:szCs w:val="28"/>
+        </w:rPr>
+      </w:pPr>
+      <w:r>
+        <w:rPr>
+          <w:b/>
+          <w:bCs/>
+          <w:color w:val="000000"/>
+          <w:sz w:val="28"/>
+          <w:szCs w:val="28"/>
+        </w:rPr>
+        <w:lastRenderedPageBreak/>
+        <w:t>Flow Of Components</w:t>
+      </w:r>
+    </w:p>
+    <w:p>
+      <w:pPr>
+        <w:rPr>
+          <w:b/>
+          <w:bCs/>
+          <w:color w:val="000000"/>
+          <w:sz w:val="28"/>
+          <w:szCs w:val="28"/>
+        </w:rPr>
+      </w:pPr>
+    </w:p>
+    <w:p>
+      <w:pPr>
+        <w:pStyle w:val="ListParagraph"/>
+        <w:numPr>
+          <w:ilvl w:val="0"/>
+          <w:numId w:val="4"/>
+        </w:numPr>
+        <w:rPr>
+          <w:b/>
+          <w:bCs/>
+          <w:sz w:val="28"/>
+          <w:szCs w:val="28"/>
+        </w:rPr>
+      </w:pPr>
+      <w:r>
+        <w:rPr>
+          <w:noProof/>
+        </w:rPr>
+        <w:drawing>
+          <wp:anchor distT="0" distB="0" distL="114300" distR="114300" simplePos="0" relativeHeight="251663360" behindDoc="0" locked="0" layoutInCell="1" allowOverlap="1" wp14:anchorId="62C58CCE" wp14:editId="47960AFD">
+            <wp:simplePos x="0" y="0"/>
+            <wp:positionH relativeFrom="column">
+              <wp:posOffset>-191135</wp:posOffset>
+            </wp:positionH>
+            <wp:positionV relativeFrom="paragraph">
+              <wp:posOffset>3142615</wp:posOffset>
+            </wp:positionV>
+            <wp:extent cx="5949315" cy="1960245"/>
+            <wp:effectExtent l="0" t="0" r="0" b="1905"/>
+            <wp:wrapSquare wrapText="bothSides"/>
+            <wp:docPr id="5" name="Picture 5" descr="Graphical user interface, application&#10;&#10;Description automatically generated"/>
+            <wp:cNvGraphicFramePr>
+              <a:graphicFrameLocks xmlns:a="http://schemas.openxmlformats.org/drawingml/2006/main" noChangeAspect="1"/>
+            </wp:cNvGraphicFramePr>
+            <a:graphic xmlns:a="http://schemas.openxmlformats.org/drawingml/2006/main">
+              <a:graphicData uri="http://schemas.openxmlformats.org/drawingml/2006/picture">
+                <pic:pic xmlns:pic="http://schemas.openxmlformats.org/drawingml/2006/picture">
+                  <pic:nvPicPr>
+                    <pic:cNvPr id="5" name="Picture 5" descr="Graphical user interface, application&#10;&#10;Description automatically generated"/>
+                    <pic:cNvPicPr/>
+                  </pic:nvPicPr>
+                  <pic:blipFill>
+                    <a:blip r:embed="rId10">
+                      <a:extLst>
+                        <a:ext uri="{28A0092B-C50C-407E-A947-70E740481C1C}">
+                          <a14:useLocalDpi xmlns:a14="http://schemas.microsoft.com/office/drawing/2010/main" val="0"/>
+                        </a:ext>
+                      </a:extLst>
+                    </a:blip>
+                    <a:stretch>
+                      <a:fillRect/>
+                    </a:stretch>
+                  </pic:blipFill>
+                  <pic:spPr>
+                    <a:xfrm>
+                      <a:off x="0" y="0"/>
+                      <a:ext cx="5949315" cy="1960245"/>
+                    </a:xfrm>
+                    <a:prstGeom prst="rect">
+                      <a:avLst/>
+                    </a:prstGeom>
+                  </pic:spPr>
+                </pic:pic>
+              </a:graphicData>
+            </a:graphic>
+            <wp14:sizeRelH relativeFrom="margin">
+              <wp14:pctWidth>0</wp14:pctWidth>
+            </wp14:sizeRelH>
+          </wp:anchor>
+        </w:drawing>
+      </w:r>
+      <w:r>
+        <w:rPr>
+          <w:noProof/>
+        </w:rPr>
+        <w:drawing>
+          <wp:anchor distT="0" distB="0" distL="114300" distR="114300" simplePos="0" relativeHeight="251662336" behindDoc="0" locked="0" layoutInCell="1" allowOverlap="1" wp14:anchorId="459C866C" wp14:editId="65BB4C2B">
+            <wp:simplePos x="0" y="0"/>
+            <wp:positionH relativeFrom="column">
+              <wp:posOffset>-170815</wp:posOffset>
+            </wp:positionH>
+            <wp:positionV relativeFrom="paragraph">
+              <wp:posOffset>385445</wp:posOffset>
+            </wp:positionV>
+            <wp:extent cx="5943600" cy="2715895"/>
+            <wp:effectExtent l="0" t="0" r="0" b="8255"/>
+            <wp:wrapSquare wrapText="bothSides"/>
+            <wp:docPr id="2" name="Picture 2" descr="A picture containing timeline&#10;&#10;Description automatically generated"/>
+            <wp:cNvGraphicFramePr>
+              <a:graphicFrameLocks xmlns:a="http://schemas.openxmlformats.org/drawingml/2006/main" noChangeAspect="1"/>
+            </wp:cNvGraphicFramePr>
+            <a:graphic xmlns:a="http://schemas.openxmlformats.org/drawingml/2006/main">
+              <a:graphicData uri="http://schemas.openxmlformats.org/drawingml/2006/picture">
+                <pic:pic xmlns:pic="http://schemas.openxmlformats.org/drawingml/2006/picture">
+                  <pic:nvPicPr>
+                    <pic:cNvPr id="2" name="Picture 2" descr="A picture containing timeline&#10;&#10;Description automatically generated"/>
+                    <pic:cNvPicPr/>
+                  </pic:nvPicPr>
+                  <pic:blipFill>
+                    <a:blip r:embed="rId11">
+                      <a:extLst>
+                        <a:ext uri="{28A0092B-C50C-407E-A947-70E740481C1C}">
+                          <a14:useLocalDpi xmlns:a14="http://schemas.microsoft.com/office/drawing/2010/main" val="0"/>
+                        </a:ext>
+                      </a:extLst>
+                    </a:blip>
+                    <a:stretch>
+                      <a:fillRect/>
+                    </a:stretch>
+                  </pic:blipFill>
+                  <pic:spPr>
+                    <a:xfrm>
+                      <a:off x="0" y="0"/>
+                      <a:ext cx="5943600" cy="2715895"/>
+                    </a:xfrm>
+                    <a:prstGeom prst="rect">
+                      <a:avLst/>
+                    </a:prstGeom>
+                  </pic:spPr>
+                </pic:pic>
+              </a:graphicData>
+            </a:graphic>
+            <wp14:sizeRelV relativeFrom="margin">
+              <wp14:pctHeight>0</wp14:pctHeight>
+            </wp14:sizeRelV>
+          </wp:anchor>
+        </w:drawing>
+      </w:r>
+      <w:r>
+        <w:rPr>
+          <w:b/>
+          <w:bCs/>
+          <w:sz w:val="28"/>
+          <w:szCs w:val="28"/>
+        </w:rPr>
+        <w:t>Flat File (Chicago)</w:t>
+      </w:r>
+    </w:p>
+    <w:p>
+      <w:pPr>
+        <w:pStyle w:val="ListParagraph"/>
+        <w:rPr>
+          <w:b/>
+          <w:bCs/>
+          <w:sz w:val="28"/>
+          <w:szCs w:val="28"/>
+        </w:rPr>
+      </w:pPr>
+    </w:p>
+    <w:p>
+      <w:pPr>
+        <w:pStyle w:val="ListParagraph"/>
+        <w:rPr>
+          <w:b/>
+          <w:bCs/>
+          <w:sz w:val="28"/>
+          <w:szCs w:val="28"/>
+        </w:rPr>
+      </w:pPr>
+    </w:p>
+    <w:p>
+      <w:pPr>
+        <w:pStyle w:val="ListParagraph"/>
+        <w:rPr>
+          <w:b/>
+          <w:bCs/>
+          <w:sz w:val="28"/>
+          <w:szCs w:val="28"/>
+        </w:rPr>
+      </w:pPr>
+    </w:p>
+    <w:p>
+      <w:pPr>
+        <w:pStyle w:val="ListParagraph"/>
+        <w:rPr>
+          <w:b/>
+          <w:bCs/>
+          <w:sz w:val="28"/>
+          <w:szCs w:val="28"/>
+        </w:rPr>
+      </w:pPr>
+    </w:p>
+    <w:p>
+      <w:pPr>
+        <w:pStyle w:val="ListParagraph"/>
+        <w:rPr>
+          <w:b/>
+          <w:bCs/>
+          <w:sz w:val="28"/>
+          <w:szCs w:val="28"/>
+        </w:rPr>
+      </w:pPr>
+    </w:p>
+    <w:p>
+      <w:pPr>
+        <w:pStyle w:val="ListParagraph"/>
+        <w:rPr>
+          <w:b/>
+          <w:bCs/>
+          <w:sz w:val="28"/>
+          <w:szCs w:val="28"/>
+        </w:rPr>
+      </w:pPr>
+    </w:p>
+    <w:p>
+      <w:pPr>
+        <w:pStyle w:val="ListParagraph"/>
+        <w:rPr>
+          <w:b/>
+          <w:bCs/>
+          <w:sz w:val="28"/>
+          <w:szCs w:val="28"/>
+        </w:rPr>
+      </w:pPr>
+    </w:p>
+    <w:p>
+      <w:pPr>
+        <w:pStyle w:val="ListParagraph"/>
+        <w:rPr>
+          <w:b/>
+          <w:bCs/>
+          <w:sz w:val="28"/>
+          <w:szCs w:val="28"/>
+        </w:rPr>
+      </w:pPr>
+    </w:p>
+    <w:p>
+      <w:pPr>
+        <w:pStyle w:val="ListParagraph"/>
+        <w:rPr>
+          <w:b/>
+          <w:bCs/>
+          <w:sz w:val="28"/>
+          <w:szCs w:val="28"/>
+        </w:rPr>
+      </w:pPr>
+    </w:p>
+    <w:p>
+      <w:pPr>
+        <w:pStyle w:val="ListParagraph"/>
+        <w:rPr>
+          <w:b/>
+          <w:bCs/>
+          <w:sz w:val="28"/>
+          <w:szCs w:val="28"/>
+        </w:rPr>
+      </w:pPr>
+    </w:p>
+    <w:p>
+      <w:pPr>
+        <w:pStyle w:val="ListParagraph"/>
+        <w:rPr>
+          <w:b/>
+          <w:bCs/>
+          <w:sz w:val="28"/>
+          <w:szCs w:val="28"/>
+        </w:rPr>
+      </w:pPr>
+      <w:r>
+        <w:rPr>
+          <w:noProof/>
+        </w:rPr>
+        <w:lastRenderedPageBreak/>
+        <w:drawing>
+          <wp:anchor distT="0" distB="0" distL="114300" distR="114300" simplePos="0" relativeHeight="251664384" behindDoc="0" locked="0" layoutInCell="1" allowOverlap="1" wp14:anchorId="17615D03" wp14:editId="060AC234">
+            <wp:simplePos x="0" y="0"/>
+            <wp:positionH relativeFrom="margin">
+              <wp:align>right</wp:align>
+            </wp:positionH>
+            <wp:positionV relativeFrom="paragraph">
+              <wp:posOffset>0</wp:posOffset>
+            </wp:positionV>
+            <wp:extent cx="5943600" cy="3616325"/>
+            <wp:effectExtent l="0" t="0" r="0" b="3175"/>
+            <wp:wrapSquare wrapText="bothSides"/>
+            <wp:docPr id="6" name="Picture 6" descr="Table&#10;&#10;Description automatically generated"/>
+            <wp:cNvGraphicFramePr>
+              <a:graphicFrameLocks xmlns:a="http://schemas.openxmlformats.org/drawingml/2006/main" noChangeAspect="1"/>
+            </wp:cNvGraphicFramePr>
+            <a:graphic xmlns:a="http://schemas.openxmlformats.org/drawingml/2006/main">
+              <a:graphicData uri="http://schemas.openxmlformats.org/drawingml/2006/picture">
+                <pic:pic xmlns:pic="http://schemas.openxmlformats.org/drawingml/2006/picture">
+                  <pic:nvPicPr>
+                    <pic:cNvPr id="6" name="Picture 6" descr="Table&#10;&#10;Description automatically generated"/>
+                    <pic:cNvPicPr/>
+                  </pic:nvPicPr>
+                  <pic:blipFill>
+                    <a:blip r:embed="rId12">
+                      <a:extLst>
+                        <a:ext uri="{28A0092B-C50C-407E-A947-70E740481C1C}">
+                          <a14:useLocalDpi xmlns:a14="http://schemas.microsoft.com/office/drawing/2010/main" val="0"/>
+                        </a:ext>
+                      </a:extLst>
+                    </a:blip>
+                    <a:stretch>
+                      <a:fillRect/>
+                    </a:stretch>
+                  </pic:blipFill>
+                  <pic:spPr>
+                    <a:xfrm>
+                      <a:off x="0" y="0"/>
+                      <a:ext cx="5949560" cy="3620283"/>
+                    </a:xfrm>
+                    <a:prstGeom prst="rect">
+                      <a:avLst/>
+                    </a:prstGeom>
+                  </pic:spPr>
+                </pic:pic>
+              </a:graphicData>
+            </a:graphic>
+            <wp14:sizeRelV relativeFrom="margin">
+              <wp14:pctHeight>0</wp14:pctHeight>
+            </wp14:sizeRelV>
+          </wp:anchor>
+        </w:drawing>
+      </w:r>
+    </w:p>
+    <w:p>
+      <w:pPr>
+        <w:rPr>
+          <w:sz w:val="28"/>
+          <w:szCs w:val="28"/>
+        </w:rPr>
+      </w:pPr>
+      <w:r>
+        <w:rPr>
+          <w:noProof/>
+        </w:rPr>
+        <w:drawing>
+          <wp:anchor distT="0" distB="0" distL="114300" distR="114300" simplePos="0" relativeHeight="251665408" behindDoc="0" locked="0" layoutInCell="1" allowOverlap="1" wp14:anchorId="48468971" wp14:editId="37EED91F">
+            <wp:simplePos x="0" y="0"/>
+            <wp:positionH relativeFrom="margin">
+              <wp:align>right</wp:align>
+            </wp:positionH>
+            <wp:positionV relativeFrom="paragraph">
+              <wp:posOffset>451237</wp:posOffset>
+            </wp:positionV>
+            <wp:extent cx="5943600" cy="3673503"/>
+            <wp:effectExtent l="0" t="0" r="0" b="3175"/>
+            <wp:wrapSquare wrapText="bothSides"/>
+            <wp:docPr id="7" name="Picture 7" descr="Graphical user interface, text, application&#10;&#10;Description automatically generated"/>
+            <wp:cNvGraphicFramePr>
+              <a:graphicFrameLocks xmlns:a="http://schemas.openxmlformats.org/drawingml/2006/main" noChangeAspect="1"/>
+            </wp:cNvGraphicFramePr>
+            <a:graphic xmlns:a="http://schemas.openxmlformats.org/drawingml/2006/main">
+              <a:graphicData uri="http://schemas.openxmlformats.org/drawingml/2006/picture">
+                <pic:pic xmlns:pic="http://schemas.openxmlformats.org/drawingml/2006/picture">
+                  <pic:nvPicPr>
+                    <pic:cNvPr id="7" name="Picture 7" descr="Graphical user interface, text, application&#10;&#10;Description automatically generated"/>
+                    <pic:cNvPicPr/>
+                  </pic:nvPicPr>
+                  <pic:blipFill>
+                    <a:blip r:embed="rId13">
+                      <a:extLst>
+                        <a:ext uri="{28A0092B-C50C-407E-A947-70E740481C1C}">
+                          <a14:useLocalDpi xmlns:a14="http://schemas.microsoft.com/office/drawing/2010/main" val="0"/>
+                        </a:ext>
+                      </a:extLst>
+                    </a:blip>
+                    <a:stretch>
+                      <a:fillRect/>
+                    </a:stretch>
+                  </pic:blipFill>
+                  <pic:spPr>
+                    <a:xfrm>
+                      <a:off x="0" y="0"/>
+                      <a:ext cx="5943600" cy="3673503"/>
+                    </a:xfrm>
+                    <a:prstGeom prst="rect">
+                      <a:avLst/>
+                    </a:prstGeom>
+                  </pic:spPr>
+                </pic:pic>
+              </a:graphicData>
+            </a:graphic>
+            <wp14:sizeRelV relativeFrom="margin">
+              <wp14:pctHeight>0</wp14:pctHeight>
+            </wp14:sizeRelV>
+          </wp:anchor>
+        </w:drawing>
+      </w:r>
+    </w:p>
+    <w:p>
+      <w:pPr>
+        <w:rPr>
+          <w:sz w:val="28"/>
+          <w:szCs w:val="28"/>
+        </w:rPr>
+      </w:pPr>
+      <w:r>
+        <w:rPr>
+          <w:noProof/>
+        </w:rPr>
+        <w:lastRenderedPageBreak/>
+        <w:drawing>
+          <wp:anchor distT="0" distB="0" distL="114300" distR="114300" simplePos="0" relativeHeight="251666432" behindDoc="0" locked="0" layoutInCell="1" allowOverlap="1" wp14:anchorId="346C92C1" wp14:editId="59714CD7">
+            <wp:simplePos x="0" y="0"/>
+            <wp:positionH relativeFrom="column">
+              <wp:posOffset>0</wp:posOffset>
+            </wp:positionH>
+            <wp:positionV relativeFrom="paragraph">
+              <wp:posOffset>0</wp:posOffset>
+            </wp:positionV>
+            <wp:extent cx="5943600" cy="4156710"/>
+            <wp:effectExtent l="0" t="0" r="0" b="0"/>
+            <wp:wrapSquare wrapText="bothSides"/>
+            <wp:docPr id="8" name="Picture 8" descr="Table&#10;&#10;Description automatically generated"/>
+            <wp:cNvGraphicFramePr>
+              <a:graphicFrameLocks xmlns:a="http://schemas.openxmlformats.org/drawingml/2006/main" noChangeAspect="1"/>
+            </wp:cNvGraphicFramePr>
+            <a:graphic xmlns:a="http://schemas.openxmlformats.org/drawingml/2006/main">
+              <a:graphicData uri="http://schemas.openxmlformats.org/drawingml/2006/picture">
+                <pic:pic xmlns:pic="http://schemas.openxmlformats.org/drawingml/2006/picture">
+                  <pic:nvPicPr>
+                    <pic:cNvPr id="8" name="Picture 8" descr="Table&#10;&#10;Description automatically generated"/>
+                    <pic:cNvPicPr/>
+                  </pic:nvPicPr>
+                  <pic:blipFill>
+                    <a:blip r:embed="rId14">
+                      <a:extLst>
+                        <a:ext uri="{28A0092B-C50C-407E-A947-70E740481C1C}">
+                          <a14:useLocalDpi xmlns:a14="http://schemas.microsoft.com/office/drawing/2010/main" val="0"/>
+                        </a:ext>
+                      </a:extLst>
+                    </a:blip>
+                    <a:stretch>
+                      <a:fillRect/>
+                    </a:stretch>
+                  </pic:blipFill>
+                  <pic:spPr>
+                    <a:xfrm>
+                      <a:off x="0" y="0"/>
+                      <a:ext cx="5943600" cy="4156710"/>
+                    </a:xfrm>
+                    <a:prstGeom prst="rect">
+                      <a:avLst/>
+                    </a:prstGeom>
+                  </pic:spPr>
+                </pic:pic>
+              </a:graphicData>
+            </a:graphic>
+          </wp:anchor>
+        </w:drawing>
+      </w:r>
+    </w:p>
+    <w:p>
+      <w:pPr>
+        <w:rPr>
+          <w:sz w:val="28"/>
+          <w:szCs w:val="28"/>
+        </w:rPr>
+      </w:pPr>
+      <w:r>
+        <w:rPr>
+          <w:noProof/>
+        </w:rPr>
+        <w:drawing>
+          <wp:inline distT="0" distB="0" distL="0" distR="0" wp14:anchorId="0958E0C0" wp14:editId="0CEE6708">
+            <wp:extent cx="5943600" cy="2661920"/>
+            <wp:effectExtent l="0" t="0" r="0" b="5080"/>
+            <wp:docPr id="9" name="Picture 9" descr="Graphical user interface, text&#10;&#10;Description automatically generated"/>
+            <wp:cNvGraphicFramePr>
+              <a:graphicFrameLocks xmlns:a="http://schemas.openxmlformats.org/drawingml/2006/main" noChangeAspect="1"/>
+            </wp:cNvGraphicFramePr>
+            <a:graphic xmlns:a="http://schemas.openxmlformats.org/drawingml/2006/main">
+              <a:graphicData uri="http://schemas.openxmlformats.org/drawingml/2006/picture">
+                <pic:pic xmlns:pic="http://schemas.openxmlformats.org/drawingml/2006/picture">
+                  <pic:nvPicPr>
+                    <pic:cNvPr id="9" name="Picture 9" descr="Graphical user interface, text&#10;&#10;Description automatically generated"/>
+                    <pic:cNvPicPr/>
+                  </pic:nvPicPr>
+                  <pic:blipFill>
+                    <a:blip r:embed="rId15"/>
+                    <a:stretch>
+                      <a:fillRect/>
+                    </a:stretch>
+                  </pic:blipFill>
+                  <pic:spPr>
+                    <a:xfrm>
+                      <a:off x="0" y="0"/>
+                      <a:ext cx="5943600" cy="2661920"/>
+                    </a:xfrm>
+                    <a:prstGeom prst="rect">
+                      <a:avLst/>
+                    </a:prstGeom>
+                  </pic:spPr>
+                </pic:pic>
+              </a:graphicData>
+            </a:graphic>
+          </wp:inline>
+        </w:drawing>
+      </w:r>
+    </w:p>
+    <w:p>
+      <w:pPr>
+        <w:rPr>
+          <w:sz w:val="28"/>
+          <w:szCs w:val="28"/>
+        </w:rPr>
+      </w:pPr>
+    </w:p>
+    <w:p>
+      <w:pPr>
+        <w:rPr>
+          <w:sz w:val="28"/>
+          <w:szCs w:val="28"/>
+        </w:rPr>
+      </w:pPr>
+    </w:p>
+    <w:p>
+      <w:pPr>
+        <w:rPr>
+          <w:sz w:val="28"/>
+          <w:szCs w:val="28"/>
+        </w:rPr>
+      </w:pPr>
+    </w:p>
+    <w:p>
+      <w:pPr>
+        <w:rPr>
+          <w:sz w:val="28"/>
+          <w:szCs w:val="28"/>
+        </w:rPr>
+      </w:pPr>
+      <w:r>
+        <w:rPr>
+          <w:noProof/>
+        </w:rPr>
+        <w:lastRenderedPageBreak/>
+        <w:drawing>
+          <wp:inline distT="0" distB="0" distL="0" distR="0" wp14:anchorId="4C398218" wp14:editId="216E9B37">
+            <wp:extent cx="5943600" cy="2165985"/>
+            <wp:effectExtent l="0" t="0" r="0" b="5715"/>
+            <wp:docPr id="11" name="Picture 11" descr="Graphical user interface, text, application, email&#10;&#10;Description automatically generated"/>
+            <wp:cNvGraphicFramePr>
+              <a:graphicFrameLocks xmlns:a="http://schemas.openxmlformats.org/drawingml/2006/main" noChangeAspect="1"/>
+            </wp:cNvGraphicFramePr>
+            <a:graphic xmlns:a="http://schemas.openxmlformats.org/drawingml/2006/main">
+              <a:graphicData uri="http://schemas.openxmlformats.org/drawingml/2006/picture">
+                <pic:pic xmlns:pic="http://schemas.openxmlformats.org/drawingml/2006/picture">
+                  <pic:nvPicPr>
+                    <pic:cNvPr id="11" name="Picture 11" descr="Graphical user interface, text, application, email&#10;&#10;Description automatically generated"/>
+                    <pic:cNvPicPr/>
+                  </pic:nvPicPr>
+                  <pic:blipFill>
+                    <a:blip r:embed="rId16"/>
+                    <a:stretch>
+                      <a:fillRect/>
+                    </a:stretch>
+                  </pic:blipFill>
+                  <pic:spPr>
+                    <a:xfrm>
+                      <a:off x="0" y="0"/>
+                      <a:ext cx="5943600" cy="2165985"/>
+                    </a:xfrm>
+                    <a:prstGeom prst="rect">
+                      <a:avLst/>
+                    </a:prstGeom>
+                  </pic:spPr>
+                </pic:pic>
+              </a:graphicData>
+            </a:graphic>
+          </wp:inline>
+        </w:drawing>
+      </w:r>
+    </w:p>
+    <w:p>
+      <w:pPr>
+        <w:rPr>
+          <w:sz w:val="28"/>
+          <w:szCs w:val="28"/>
+        </w:rPr>
+      </w:pPr>
+    </w:p>
+    <w:p>
+      <w:pPr>
+        <w:rPr>
+          <w:sz w:val="28"/>
+          <w:szCs w:val="28"/>
+        </w:rPr>
+      </w:pPr>
+      <w:r>
+        <w:rPr>
+          <w:noProof/>
+        </w:rPr>
+        <w:drawing>
+          <wp:inline distT="0" distB="0" distL="0" distR="0" wp14:anchorId="7936BD6C" wp14:editId="184C7F7A">
+            <wp:extent cx="5943600" cy="2339340"/>
+            <wp:effectExtent l="0" t="0" r="0" b="3810"/>
+            <wp:docPr id="10" name="Picture 10" descr="Graphical user interface, text, application, email&#10;&#10;Description automatically generated"/>
+            <wp:cNvGraphicFramePr>
+              <a:graphicFrameLocks xmlns:a="http://schemas.openxmlformats.org/drawingml/2006/main" noChangeAspect="1"/>
+            </wp:cNvGraphicFramePr>
+            <a:graphic xmlns:a="http://schemas.openxmlformats.org/drawingml/2006/main">
+              <a:graphicData uri="http://schemas.openxmlformats.org/drawingml/2006/picture">
+                <pic:pic xmlns:pic="http://schemas.openxmlformats.org/drawingml/2006/picture">
+                  <pic:nvPicPr>
+                    <pic:cNvPr id="10" name="Picture 10" descr="Graphical user interface, text, application, email&#10;&#10;Description automatically generated"/>
+                    <pic:cNvPicPr/>
+                  </pic:nvPicPr>
+                  <pic:blipFill>
+                    <a:blip r:embed="rId17"/>
+                    <a:stretch>
+                      <a:fillRect/>
+                    </a:stretch>
+                  </pic:blipFill>
+                  <pic:spPr>
+                    <a:xfrm>
+                      <a:off x="0" y="0"/>
+                      <a:ext cx="5943600" cy="2339340"/>
+                    </a:xfrm>
+                    <a:prstGeom prst="rect">
+                      <a:avLst/>
+                    </a:prstGeom>
+                  </pic:spPr>
+                </pic:pic>
+              </a:graphicData>
+            </a:graphic>
+          </wp:inline>
+        </w:drawing>
+      </w:r>
+    </w:p>
+    <w:p>
+      <w:pPr>
+        <w:rPr>
+          <w:sz w:val="28"/>
+          <w:szCs w:val="28"/>
+        </w:rPr>
+      </w:pPr>
+    </w:p>
+    <w:p>
+      <w:pPr>
+        <w:rPr>
+          <w:sz w:val="28"/>
+          <w:szCs w:val="28"/>
+        </w:rPr>
+      </w:pPr>
+    </w:p>
+    <w:p>
+      <w:pPr>
+        <w:rPr>
+          <w:sz w:val="28"/>
+          <w:szCs w:val="28"/>
+        </w:rPr>
+      </w:pPr>
+      <w:r>
+        <w:rPr>
+          <w:noProof/>
+        </w:rPr>
+        <w:drawing>
+          <wp:anchor distT="0" distB="0" distL="114300" distR="114300" simplePos="0" relativeHeight="251667456" behindDoc="0" locked="0" layoutInCell="1" allowOverlap="1" wp14:anchorId="41CF98A2" wp14:editId="16BB2BC4">
+            <wp:simplePos x="0" y="0"/>
+            <wp:positionH relativeFrom="column">
+              <wp:posOffset>0</wp:posOffset>
+            </wp:positionH>
+            <wp:positionV relativeFrom="paragraph">
+              <wp:posOffset>0</wp:posOffset>
+            </wp:positionV>
+            <wp:extent cx="5943600" cy="2209165"/>
+            <wp:effectExtent l="0" t="0" r="0" b="635"/>
+            <wp:wrapSquare wrapText="bothSides"/>
+            <wp:docPr id="12" name="Picture 12" descr="Graphical user interface, text&#10;&#10;Description automatically generated"/>
+            <wp:cNvGraphicFramePr>
+              <a:graphicFrameLocks xmlns:a="http://schemas.openxmlformats.org/drawingml/2006/main" noChangeAspect="1"/>
+            </wp:cNvGraphicFramePr>
+            <a:graphic xmlns:a="http://schemas.openxmlformats.org/drawingml/2006/main">
+              <a:graphicData uri="http://schemas.openxmlformats.org/drawingml/2006/picture">
+                <pic:pic xmlns:pic="http://schemas.openxmlformats.org/drawingml/2006/picture">
+                  <pic:nvPicPr>
+                    <pic:cNvPr id="12" name="Picture 12" descr="Graphical user interface, text&#10;&#10;Description automatically generated"/>
+                    <pic:cNvPicPr/>
+                  </pic:nvPicPr>
+                  <pic:blipFill>
+                    <a:blip r:embed="rId18">
+                      <a:extLst>
+                        <a:ext uri="{28A0092B-C50C-407E-A947-70E740481C1C}">
+                          <a14:useLocalDpi xmlns:a14="http://schemas.microsoft.com/office/drawing/2010/main" val="0"/>
+                        </a:ext>
+                      </a:extLst>
+                    </a:blip>
+                    <a:stretch>
+                      <a:fillRect/>
+                    </a:stretch>
+                  </pic:blipFill>
+                  <pic:spPr>
+                    <a:xfrm>
+                      <a:off x="0" y="0"/>
+                      <a:ext cx="5943600" cy="2209165"/>
+                    </a:xfrm>
+                    <a:prstGeom prst="rect">
+                      <a:avLst/>
+                    </a:prstGeom>
+                  </pic:spPr>
+                </pic:pic>
+              </a:graphicData>
+            </a:graphic>
+          </wp:anchor>
+        </w:drawing>
+      </w:r>
+    </w:p>
+    <w:p>
+      <w:pPr>
+        <w:rPr>
+          <w:sz w:val="28"/>
+          <w:szCs w:val="28"/>
+        </w:rPr>
+      </w:pPr>
+      <w:r>
+        <w:rPr>
+          <w:noProof/>
+        </w:rPr>
+        <w:lastRenderedPageBreak/>
+        <w:drawing>
+          <wp:inline distT="0" distB="0" distL="0" distR="0" wp14:anchorId="037F1D9C" wp14:editId="029014DD">
+            <wp:extent cx="5943600" cy="2518410"/>
+            <wp:effectExtent l="0" t="0" r="0" b="0"/>
+            <wp:docPr id="13" name="Picture 13" descr="Graphical user interface, text, email&#10;&#10;Description automatically generated"/>
+            <wp:cNvGraphicFramePr>
+              <a:graphicFrameLocks xmlns:a="http://schemas.openxmlformats.org/drawingml/2006/main" noChangeAspect="1"/>
+            </wp:cNvGraphicFramePr>
+            <a:graphic xmlns:a="http://schemas.openxmlformats.org/drawingml/2006/main">
+              <a:graphicData uri="http://schemas.openxmlformats.org/drawingml/2006/picture">
+                <pic:pic xmlns:pic="http://schemas.openxmlformats.org/drawingml/2006/picture">
+                  <pic:nvPicPr>
+                    <pic:cNvPr id="13" name="Picture 13" descr="Graphical user interface, text, email&#10;&#10;Description automatically generated"/>
+                    <pic:cNvPicPr/>
+                  </pic:nvPicPr>
+                  <pic:blipFill>
+                    <a:blip r:embed="rId19"/>
+                    <a:stretch>
+                      <a:fillRect/>
+                    </a:stretch>
+                  </pic:blipFill>
+                  <pic:spPr>
+                    <a:xfrm>
+                      <a:off x="0" y="0"/>
+                      <a:ext cx="5943600" cy="2518410"/>
+                    </a:xfrm>
+                    <a:prstGeom prst="rect">
+                      <a:avLst/>
+                    </a:prstGeom>
+                  </pic:spPr>
+                </pic:pic>
+              </a:graphicData>
+            </a:graphic>
+          </wp:inline>
+        </w:drawing>
+      </w:r>
+    </w:p>
+    <w:p>
+      <w:pPr>
+        <w:rPr>
+          <w:sz w:val="28"/>
+          <w:szCs w:val="28"/>
+        </w:rPr>
+      </w:pPr>
+    </w:p>
+    <w:p>
+      <w:pPr>
+        <w:rPr>
+          <w:sz w:val="28"/>
+          <w:szCs w:val="28"/>
+        </w:rPr>
+      </w:pPr>
+      <w:r>
+        <w:rPr>
+          <w:noProof/>
+        </w:rPr>
+        <w:drawing>
+          <wp:inline distT="0" distB="0" distL="0" distR="0" wp14:anchorId="28DF295B" wp14:editId="66ACD796">
+            <wp:extent cx="5943600" cy="5080635"/>
+            <wp:effectExtent l="0" t="0" r="0" b="5715"/>
+            <wp:docPr id="14" name="Picture 14" descr="Table&#10;&#10;Description automatically generated"/>
+            <wp:cNvGraphicFramePr>
+              <a:graphicFrameLocks xmlns:a="http://schemas.openxmlformats.org/drawingml/2006/main" noChangeAspect="1"/>
+            </wp:cNvGraphicFramePr>
+            <a:graphic xmlns:a="http://schemas.openxmlformats.org/drawingml/2006/main">
+              <a:graphicData uri="http://schemas.openxmlformats.org/drawingml/2006/picture">
+                <pic:pic xmlns:pic="http://schemas.openxmlformats.org/drawingml/2006/picture">
+                  <pic:nvPicPr>
+                    <pic:cNvPr id="14" name="Picture 14" descr="Table&#10;&#10;Description automatically generated"/>
+                    <pic:cNvPicPr/>
+                  </pic:nvPicPr>
+                  <pic:blipFill>
+                    <a:blip r:embed="rId20"/>
+                    <a:stretch>
+                      <a:fillRect/>
+                    </a:stretch>
+                  </pic:blipFill>
+                  <pic:spPr>
+                    <a:xfrm>
+                      <a:off x="0" y="0"/>
+                      <a:ext cx="5943600" cy="5080635"/>
+                    </a:xfrm>
+                    <a:prstGeom prst="rect">
+                      <a:avLst/>
+                    </a:prstGeom>
+                  </pic:spPr>
+                </pic:pic>
+              </a:graphicData>
+            </a:graphic>
+          </wp:inline>
+        </w:drawing>
+      </w:r>
+    </w:p>
+    <w:p>
+      <w:pPr>
+        <w:rPr>
+          <w:sz w:val="28"/>
+          <w:szCs w:val="28"/>
+        </w:rPr>
+      </w:pPr>
+      <w:r>
+        <w:rPr>
+          <w:noProof/>
+        </w:rPr>
+        <w:lastRenderedPageBreak/>
+        <w:drawing>
+          <wp:inline distT="0" distB="0" distL="0" distR="0" wp14:anchorId="4894F669" wp14:editId="4A06F161">
+            <wp:extent cx="5943600" cy="2583815"/>
+            <wp:effectExtent l="0" t="0" r="0" b="6985"/>
+            <wp:docPr id="15" name="Picture 15" descr="Graphical user interface, text&#10;&#10;Description automatically generated"/>
+            <wp:cNvGraphicFramePr>
+              <a:graphicFrameLocks xmlns:a="http://schemas.openxmlformats.org/drawingml/2006/main" noChangeAspect="1"/>
+            </wp:cNvGraphicFramePr>
+            <a:graphic xmlns:a="http://schemas.openxmlformats.org/drawingml/2006/main">
+              <a:graphicData uri="http://schemas.openxmlformats.org/drawingml/2006/picture">
+                <pic:pic xmlns:pic="http://schemas.openxmlformats.org/drawingml/2006/picture">
+                  <pic:nvPicPr>
+                    <pic:cNvPr id="15" name="Picture 15" descr="Graphical user interface, text&#10;&#10;Description automatically generated"/>
+                    <pic:cNvPicPr/>
+                  </pic:nvPicPr>
+                  <pic:blipFill>
+                    <a:blip r:embed="rId21"/>
+                    <a:stretch>
+                      <a:fillRect/>
+                    </a:stretch>
+                  </pic:blipFill>
+                  <pic:spPr>
+                    <a:xfrm>
+                      <a:off x="0" y="0"/>
+                      <a:ext cx="5943600" cy="2583815"/>
+                    </a:xfrm>
+                    <a:prstGeom prst="rect">
+                      <a:avLst/>
+                    </a:prstGeom>
+                  </pic:spPr>
+                </pic:pic>
+              </a:graphicData>
+            </a:graphic>
+          </wp:inline>
+        </w:drawing>
+      </w:r>
+    </w:p>
+    <w:p>
+      <w:pPr>
+        <w:rPr>
+          <w:sz w:val="28"/>
+          <w:szCs w:val="28"/>
+        </w:rPr>
+      </w:pPr>
+      <w:r>
+        <w:rPr>
+          <w:noProof/>
+        </w:rPr>
+        <w:drawing>
+          <wp:anchor distT="0" distB="0" distL="114300" distR="114300" simplePos="0" relativeHeight="251668480" behindDoc="0" locked="0" layoutInCell="1" allowOverlap="1" wp14:anchorId="237D0482" wp14:editId="098D54C5">
+            <wp:simplePos x="0" y="0"/>
+            <wp:positionH relativeFrom="margin">
+              <wp:align>right</wp:align>
+            </wp:positionH>
+            <wp:positionV relativeFrom="paragraph">
+              <wp:posOffset>510899</wp:posOffset>
+            </wp:positionV>
+            <wp:extent cx="5943600" cy="5006975"/>
+            <wp:effectExtent l="0" t="0" r="0" b="3175"/>
+            <wp:wrapSquare wrapText="bothSides"/>
+            <wp:docPr id="16" name="Picture 16" descr="Graphical user interface, text, application&#10;&#10;Description automatically generated"/>
+            <wp:cNvGraphicFramePr>
+              <a:graphicFrameLocks xmlns:a="http://schemas.openxmlformats.org/drawingml/2006/main" noChangeAspect="1"/>
+            </wp:cNvGraphicFramePr>
+            <a:graphic xmlns:a="http://schemas.openxmlformats.org/drawingml/2006/main">
+              <a:graphicData uri="http://schemas.openxmlformats.org/drawingml/2006/picture">
+                <pic:pic xmlns:pic="http://schemas.openxmlformats.org/drawingml/2006/picture">
+                  <pic:nvPicPr>
+                    <pic:cNvPr id="16" name="Picture 16" descr="Graphical user interface, text, application&#10;&#10;Description automatically generated"/>
+                    <pic:cNvPicPr/>
+                  </pic:nvPicPr>
+                  <pic:blipFill>
+                    <a:blip r:embed="rId22">
+                      <a:extLst>
+                        <a:ext uri="{28A0092B-C50C-407E-A947-70E740481C1C}">
+                          <a14:useLocalDpi xmlns:a14="http://schemas.microsoft.com/office/drawing/2010/main" val="0"/>
+                        </a:ext>
+                      </a:extLst>
+                    </a:blip>
+                    <a:stretch>
+                      <a:fillRect/>
+                    </a:stretch>
+                  </pic:blipFill>
+                  <pic:spPr>
+                    <a:xfrm>
+                      <a:off x="0" y="0"/>
+                      <a:ext cx="5943600" cy="5006975"/>
+                    </a:xfrm>
+                    <a:prstGeom prst="rect">
+                      <a:avLst/>
+                    </a:prstGeom>
+                  </pic:spPr>
+                </pic:pic>
+              </a:graphicData>
+            </a:graphic>
+            <wp14:sizeRelV relativeFrom="margin">
+              <wp14:pctHeight>0</wp14:pctHeight>
+            </wp14:sizeRelV>
+          </wp:anchor>
+        </w:drawing>
+      </w:r>
+    </w:p>
+    <w:p>
+      <w:pPr>
+        <w:rPr>
+          <w:sz w:val="28"/>
+          <w:szCs w:val="28"/>
+        </w:rPr>
+      </w:pPr>
+      <w:r>
+        <w:rPr>
+          <w:noProof/>
+        </w:rPr>
+        <w:lastRenderedPageBreak/>
+        <w:drawing>
+          <wp:anchor distT="0" distB="0" distL="114300" distR="114300" simplePos="0" relativeHeight="251669504" behindDoc="0" locked="0" layoutInCell="1" allowOverlap="1" wp14:anchorId="0284E005" wp14:editId="6A0CDF80">
+            <wp:simplePos x="0" y="0"/>
+            <wp:positionH relativeFrom="margin">
+              <wp:align>right</wp:align>
+            </wp:positionH>
+            <wp:positionV relativeFrom="paragraph">
+              <wp:posOffset>0</wp:posOffset>
+            </wp:positionV>
+            <wp:extent cx="5943600" cy="3665220"/>
+            <wp:effectExtent l="0" t="0" r="0" b="0"/>
+            <wp:wrapSquare wrapText="bothSides"/>
+            <wp:docPr id="17" name="Picture 17" descr="Graphical user interface, application&#10;&#10;Description automatically generated"/>
+            <wp:cNvGraphicFramePr>
+              <a:graphicFrameLocks xmlns:a="http://schemas.openxmlformats.org/drawingml/2006/main" noChangeAspect="1"/>
+            </wp:cNvGraphicFramePr>
+            <a:graphic xmlns:a="http://schemas.openxmlformats.org/drawingml/2006/main">
+              <a:graphicData uri="http://schemas.openxmlformats.org/drawingml/2006/picture">
+                <pic:pic xmlns:pic="http://schemas.openxmlformats.org/drawingml/2006/picture">
+                  <pic:nvPicPr>
+                    <pic:cNvPr id="17" name="Picture 17" descr="Graphical user interface, application&#10;&#10;Description automatically generated"/>
+                    <pic:cNvPicPr/>
+                  </pic:nvPicPr>
+                  <pic:blipFill>
+                    <a:blip r:embed="rId23">
+                      <a:extLst>
+                        <a:ext uri="{28A0092B-C50C-407E-A947-70E740481C1C}">
+                          <a14:useLocalDpi xmlns:a14="http://schemas.microsoft.com/office/drawing/2010/main" val="0"/>
+                        </a:ext>
+                      </a:extLst>
+                    </a:blip>
+                    <a:stretch>
+                      <a:fillRect/>
+                    </a:stretch>
+                  </pic:blipFill>
+                  <pic:spPr>
+                    <a:xfrm>
+                      <a:off x="0" y="0"/>
+                      <a:ext cx="5943600" cy="3665220"/>
+                    </a:xfrm>
+                    <a:prstGeom prst="rect">
+                      <a:avLst/>
+                    </a:prstGeom>
+                  </pic:spPr>
+                </pic:pic>
+              </a:graphicData>
+            </a:graphic>
+            <wp14:sizeRelV relativeFrom="margin">
+              <wp14:pctHeight>0</wp14:pctHeight>
+            </wp14:sizeRelV>
+          </wp:anchor>
+        </w:drawing>
+      </w:r>
+    </w:p>
+    <w:p>
+      <w:pPr>
+        <w:rPr>
+          <w:sz w:val="28"/>
+          <w:szCs w:val="28"/>
+        </w:rPr>
+      </w:pPr>
+    </w:p>
+    <w:p>
+      <w:pPr>
+        <w:rPr>
+          <w:sz w:val="28"/>
+          <w:szCs w:val="28"/>
+        </w:rPr>
+      </w:pPr>
+      <w:r>
+        <w:rPr>
+          <w:noProof/>
+        </w:rPr>
+        <w:drawing>
+          <wp:inline distT="0" distB="0" distL="0" distR="0" wp14:anchorId="2E4BAE8E" wp14:editId="1116B385">
+            <wp:extent cx="5943600" cy="3816626"/>
+            <wp:effectExtent l="0" t="0" r="0" b="0"/>
+            <wp:docPr id="18" name="Picture 18" descr="Graphical user interface, text, application&#10;&#10;Description automatically generated"/>
+            <wp:cNvGraphicFramePr>
+              <a:graphicFrameLocks xmlns:a="http://schemas.openxmlformats.org/drawingml/2006/main" noChangeAspect="1"/>
+            </wp:cNvGraphicFramePr>
+            <a:graphic xmlns:a="http://schemas.openxmlformats.org/drawingml/2006/main">
+              <a:graphicData uri="http://schemas.openxmlformats.org/drawingml/2006/picture">
+                <pic:pic xmlns:pic="http://schemas.openxmlformats.org/drawingml/2006/picture">
+                  <pic:nvPicPr>
+                    <pic:cNvPr id="18" name="Picture 18" descr="Graphical user interface, text, application&#10;&#10;Description automatically generated"/>
+                    <pic:cNvPicPr/>
+                  </pic:nvPicPr>
+                  <pic:blipFill>
+                    <a:blip r:embed="rId24"/>
+                    <a:stretch>
+                      <a:fillRect/>
+                    </a:stretch>
+                  </pic:blipFill>
+                  <pic:spPr>
+                    <a:xfrm>
+                      <a:off x="0" y="0"/>
+                      <a:ext cx="5947361" cy="3819041"/>
+                    </a:xfrm>
+                    <a:prstGeom prst="rect">
+                      <a:avLst/>
+                    </a:prstGeom>
+                  </pic:spPr>
+                </pic:pic>
+              </a:graphicData>
+            </a:graphic>
+          </wp:inline>
+        </w:drawing>
+      </w:r>
+    </w:p>
+    <w:p>
+      <w:pPr>
+        <w:rPr>
+          <w:sz w:val="28"/>
+          <w:szCs w:val="28"/>
+        </w:rPr>
+      </w:pPr>
+      <w:r>
+        <w:rPr>
+          <w:noProof/>
+        </w:rPr>
+        <w:lastRenderedPageBreak/>
+        <w:drawing>
+          <wp:inline distT="0" distB="0" distL="0" distR="0" wp14:anchorId="396FD547" wp14:editId="3DFD10B5">
+            <wp:extent cx="5943600" cy="3727450"/>
+            <wp:effectExtent l="0" t="0" r="0" b="6350"/>
+            <wp:docPr id="19" name="Picture 19" descr="Graphical user interface, table&#10;&#10;Description automatically generated"/>
+            <wp:cNvGraphicFramePr>
+              <a:graphicFrameLocks xmlns:a="http://schemas.openxmlformats.org/drawingml/2006/main" noChangeAspect="1"/>
+            </wp:cNvGraphicFramePr>
+            <a:graphic xmlns:a="http://schemas.openxmlformats.org/drawingml/2006/main">
+              <a:graphicData uri="http://schemas.openxmlformats.org/drawingml/2006/picture">
+                <pic:pic xmlns:pic="http://schemas.openxmlformats.org/drawingml/2006/picture">
+                  <pic:nvPicPr>
+                    <pic:cNvPr id="19" name="Picture 19" descr="Graphical user interface, table&#10;&#10;Description automatically generated"/>
+                    <pic:cNvPicPr/>
+                  </pic:nvPicPr>
+                  <pic:blipFill>
+                    <a:blip r:embed="rId25"/>
+                    <a:stretch>
+                      <a:fillRect/>
+                    </a:stretch>
+                  </pic:blipFill>
+                  <pic:spPr>
+                    <a:xfrm>
+                      <a:off x="0" y="0"/>
+                      <a:ext cx="5943600" cy="3727450"/>
+                    </a:xfrm>
+                    <a:prstGeom prst="rect">
+                      <a:avLst/>
+                    </a:prstGeom>
+                  </pic:spPr>
+                </pic:pic>
+              </a:graphicData>
+            </a:graphic>
+          </wp:inline>
+        </w:drawing>
+      </w:r>
+    </w:p>
+    <w:p>
+      <w:pPr>
+        <w:rPr>
+          <w:sz w:val="28"/>
+          <w:szCs w:val="28"/>
+        </w:rPr>
+      </w:pPr>
+    </w:p>
+    <w:p>
+      <w:pPr>
+        <w:rPr>
+          <w:sz w:val="28"/>
+          <w:szCs w:val="28"/>
+        </w:rPr>
+      </w:pPr>
+    </w:p>
+    <w:p>
+      <w:pPr>
+        <w:rPr>
+          <w:sz w:val="28"/>
+          <w:szCs w:val="28"/>
+        </w:rPr>
+      </w:pPr>
+    </w:p>
+    <w:p>
+      <w:pPr>
+        <w:rPr>
+          <w:sz w:val="28"/>
+          <w:szCs w:val="28"/>
+        </w:rPr>
+      </w:pPr>
+    </w:p>
+    <w:p>
+      <w:pPr>
+        <w:rPr>
+          <w:sz w:val="28"/>
+          <w:szCs w:val="28"/>
+        </w:rPr>
+      </w:pPr>
+    </w:p>
+    <w:p>
+      <w:pPr>
+        <w:rPr>
+          <w:sz w:val="28"/>
+          <w:szCs w:val="28"/>
+        </w:rPr>
+      </w:pPr>
+    </w:p>
+    <w:p>
+      <w:pPr>
+        <w:rPr>
+          <w:sz w:val="28"/>
+          <w:szCs w:val="28"/>
+        </w:rPr>
+      </w:pPr>
+    </w:p>
+    <w:p>
+      <w:pPr>
+        <w:rPr>
+          <w:sz w:val="28"/>
+          <w:szCs w:val="28"/>
+        </w:rPr>
+      </w:pPr>
+    </w:p>
+    <w:p>
+      <w:pPr>
+        <w:rPr>
+          <w:sz w:val="28"/>
+          <w:szCs w:val="28"/>
+        </w:rPr>
+      </w:pPr>
+    </w:p>
+    <w:p>
+      <w:pPr>
+        <w:rPr>
+          <w:sz w:val="28"/>
+          <w:szCs w:val="28"/>
+        </w:rPr>
+      </w:pPr>
+    </w:p>
+    <w:p>
+      <w:pPr>
+        <w:rPr>
+          <w:sz w:val="28"/>
+          <w:szCs w:val="28"/>
+        </w:rPr>
+      </w:pPr>
+    </w:p>
+    <w:p>
+      <w:pPr>
+        <w:rPr>
+          <w:sz w:val="28"/>
+          <w:szCs w:val="28"/>
+        </w:rPr>
+      </w:pPr>
+    </w:p>
+    <w:p>
+      <w:pPr>
+        <w:rPr>
+          <w:sz w:val="28"/>
+          <w:szCs w:val="28"/>
+        </w:rPr>
+      </w:pPr>
+    </w:p>
+    <w:p>
+      <w:pPr>
+        <w:pStyle w:val="ListParagraph"/>
+        <w:numPr>
+          <w:ilvl w:val="0"/>
+          <w:numId w:val="4"/>
+        </w:numPr>
+        <w:rPr>
+          <w:sz w:val="28"/>
+          <w:szCs w:val="28"/>
+        </w:rPr>
+      </w:pPr>
+      <w:r>
+        <w:rPr>
+          <w:sz w:val="28"/>
+          <w:szCs w:val="28"/>
+        </w:rPr>
+        <w:lastRenderedPageBreak/>
+        <w:t>Excel (New York)</w:t>
+      </w:r>
+    </w:p>
+    <w:p>
+      <w:pPr>
+        <w:pStyle w:val="ListParagraph"/>
+        <w:rPr>
+          <w:sz w:val="28"/>
+          <w:szCs w:val="28"/>
+        </w:rPr>
+      </w:pPr>
+    </w:p>
+    <w:p>
+      <w:pPr>
+        <w:pStyle w:val="ListParagraph"/>
+        <w:rPr>
+          <w:sz w:val="28"/>
+          <w:szCs w:val="28"/>
+        </w:rPr>
+      </w:pPr>
+      <w:r>
+        <w:rPr>
+          <w:noProof/>
+        </w:rPr>
+        <w:drawing>
+          <wp:anchor distT="0" distB="0" distL="114300" distR="114300" simplePos="0" relativeHeight="251670528" behindDoc="0" locked="0" layoutInCell="1" allowOverlap="1" wp14:anchorId="6E624E3D" wp14:editId="552C9D97">
+            <wp:simplePos x="0" y="0"/>
+            <wp:positionH relativeFrom="column">
+              <wp:posOffset>341740</wp:posOffset>
+            </wp:positionH>
+            <wp:positionV relativeFrom="paragraph">
+              <wp:posOffset>6185</wp:posOffset>
+            </wp:positionV>
+            <wp:extent cx="5024755" cy="2782570"/>
+            <wp:effectExtent l="0" t="0" r="4445" b="0"/>
+            <wp:wrapSquare wrapText="bothSides"/>
+            <wp:docPr id="20" name="Picture 20" descr="Diagram&#10;&#10;Description automatically generated"/>
+            <wp:cNvGraphicFramePr>
+              <a:graphicFrameLocks xmlns:a="http://schemas.openxmlformats.org/drawingml/2006/main" noChangeAspect="1"/>
+            </wp:cNvGraphicFramePr>
+            <a:graphic xmlns:a="http://schemas.openxmlformats.org/drawingml/2006/main">
+              <a:graphicData uri="http://schemas.openxmlformats.org/drawingml/2006/picture">
+                <pic:pic xmlns:pic="http://schemas.openxmlformats.org/drawingml/2006/picture">
+                  <pic:nvPicPr>
+                    <pic:cNvPr id="20" name="Picture 20" descr="Diagram&#10;&#10;Description automatically generated"/>
+                    <pic:cNvPicPr/>
+                  </pic:nvPicPr>
+                  <pic:blipFill>
+                    <a:blip r:embed="rId26">
+                      <a:extLst>
+                        <a:ext uri="{28A0092B-C50C-407E-A947-70E740481C1C}">
+                          <a14:useLocalDpi xmlns:a14="http://schemas.microsoft.com/office/drawing/2010/main" val="0"/>
+                        </a:ext>
+                      </a:extLst>
+                    </a:blip>
+                    <a:stretch>
+                      <a:fillRect/>
+                    </a:stretch>
+                  </pic:blipFill>
+                  <pic:spPr>
+                    <a:xfrm>
+                      <a:off x="0" y="0"/>
+                      <a:ext cx="5024755" cy="2782570"/>
+                    </a:xfrm>
+                    <a:prstGeom prst="rect">
+                      <a:avLst/>
+                    </a:prstGeom>
+                  </pic:spPr>
+                </pic:pic>
+              </a:graphicData>
+            </a:graphic>
+            <wp14:sizeRelH relativeFrom="margin">
+              <wp14:pctWidth>0</wp14:pctWidth>
+            </wp14:sizeRelH>
+            <wp14:sizeRelV relativeFrom="margin">
+              <wp14:pctHeight>0</wp14:pctHeight>
+            </wp14:sizeRelV>
+          </wp:anchor>
+        </w:drawing>
+      </w:r>
+    </w:p>
+    <w:p>
+      <w:pPr>
+        <w:rPr>
+          <w:sz w:val="28"/>
+          <w:szCs w:val="28"/>
+        </w:rPr>
+      </w:pPr>
+    </w:p>
+    <w:p>
+      <w:pPr>
+        <w:rPr>
+          <w:sz w:val="28"/>
+          <w:szCs w:val="28"/>
+        </w:rPr>
+      </w:pPr>
+    </w:p>
+    <w:p>
+      <w:pPr>
+        <w:rPr>
+          <w:sz w:val="28"/>
+          <w:szCs w:val="28"/>
+        </w:rPr>
+      </w:pPr>
+    </w:p>
+    <w:p>
+      <w:pPr>
+        <w:rPr>
+          <w:sz w:val="28"/>
+          <w:szCs w:val="28"/>
+        </w:rPr>
+      </w:pPr>
+    </w:p>
+    <w:p>
+      <w:pPr>
+        <w:rPr>
+          <w:sz w:val="28"/>
+          <w:szCs w:val="28"/>
+        </w:rPr>
+      </w:pPr>
+    </w:p>
+    <w:p>
+      <w:pPr>
+        <w:rPr>
+          <w:sz w:val="28"/>
+          <w:szCs w:val="28"/>
+        </w:rPr>
+      </w:pPr>
+    </w:p>
+    <w:p>
+      <w:pPr>
+        <w:rPr>
+          <w:sz w:val="28"/>
+          <w:szCs w:val="28"/>
+        </w:rPr>
+      </w:pPr>
+    </w:p>
+    <w:p>
+      <w:pPr>
+        <w:rPr>
+          <w:sz w:val="28"/>
+          <w:szCs w:val="28"/>
+        </w:rPr>
+      </w:pPr>
+      <w:r>
+        <w:rPr>
+          <w:noProof/>
+        </w:rPr>
+        <w:drawing>
+          <wp:anchor distT="0" distB="0" distL="114300" distR="114300" simplePos="0" relativeHeight="251671552" behindDoc="0" locked="0" layoutInCell="1" allowOverlap="1" wp14:anchorId="6832E8F1" wp14:editId="0A959947">
+            <wp:simplePos x="0" y="0"/>
+            <wp:positionH relativeFrom="margin">
+              <wp:posOffset>341630</wp:posOffset>
+            </wp:positionH>
+            <wp:positionV relativeFrom="paragraph">
+              <wp:posOffset>144145</wp:posOffset>
+            </wp:positionV>
+            <wp:extent cx="5072380" cy="1631315"/>
+            <wp:effectExtent l="0" t="0" r="0" b="6985"/>
+            <wp:wrapSquare wrapText="bothSides"/>
+            <wp:docPr id="21" name="Picture 21" descr="Diagram&#10;&#10;Description automatically generated with medium confidence"/>
+            <wp:cNvGraphicFramePr>
+              <a:graphicFrameLocks xmlns:a="http://schemas.openxmlformats.org/drawingml/2006/main" noChangeAspect="1"/>
+            </wp:cNvGraphicFramePr>
+            <a:graphic xmlns:a="http://schemas.openxmlformats.org/drawingml/2006/main">
+              <a:graphicData uri="http://schemas.openxmlformats.org/drawingml/2006/picture">
+                <pic:pic xmlns:pic="http://schemas.openxmlformats.org/drawingml/2006/picture">
+                  <pic:nvPicPr>
+                    <pic:cNvPr id="21" name="Picture 21" descr="Diagram&#10;&#10;Description automatically generated with medium confidence"/>
+                    <pic:cNvPicPr/>
+                  </pic:nvPicPr>
+                  <pic:blipFill>
+                    <a:blip r:embed="rId27">
+                      <a:extLst>
+                        <a:ext uri="{28A0092B-C50C-407E-A947-70E740481C1C}">
+                          <a14:useLocalDpi xmlns:a14="http://schemas.microsoft.com/office/drawing/2010/main" val="0"/>
+                        </a:ext>
+                      </a:extLst>
+                    </a:blip>
+                    <a:stretch>
+                      <a:fillRect/>
+                    </a:stretch>
+                  </pic:blipFill>
+                  <pic:spPr>
+                    <a:xfrm>
+                      <a:off x="0" y="0"/>
+                      <a:ext cx="5072380" cy="1631315"/>
+                    </a:xfrm>
+                    <a:prstGeom prst="rect">
+                      <a:avLst/>
+                    </a:prstGeom>
+                  </pic:spPr>
+                </pic:pic>
+              </a:graphicData>
+            </a:graphic>
+            <wp14:sizeRelH relativeFrom="margin">
+              <wp14:pctWidth>0</wp14:pctWidth>
+            </wp14:sizeRelH>
+          </wp:anchor>
+        </w:drawing>
+      </w:r>
+    </w:p>
+    <w:p>
+      <w:pPr>
+        <w:rPr>
+          <w:sz w:val="28"/>
+          <w:szCs w:val="28"/>
+        </w:rPr>
+      </w:pPr>
+    </w:p>
+    <w:p>
+      <w:pPr>
+        <w:rPr>
+          <w:sz w:val="28"/>
+          <w:szCs w:val="28"/>
+        </w:rPr>
+      </w:pPr>
+    </w:p>
+    <w:p>
+      <w:pPr>
+        <w:rPr>
+          <w:sz w:val="28"/>
+          <w:szCs w:val="28"/>
+        </w:rPr>
+      </w:pPr>
+    </w:p>
+    <w:p>
+      <w:pPr>
+        <w:rPr>
+          <w:sz w:val="28"/>
+          <w:szCs w:val="28"/>
+        </w:rPr>
+      </w:pPr>
+    </w:p>
+    <w:p>
+      <w:pPr>
+        <w:rPr>
+          <w:sz w:val="28"/>
+          <w:szCs w:val="28"/>
+        </w:rPr>
+      </w:pPr>
+    </w:p>
+    <w:p>
+      <w:pPr>
+        <w:rPr>
+          <w:sz w:val="28"/>
+          <w:szCs w:val="28"/>
+        </w:rPr>
+      </w:pPr>
+    </w:p>
+    <w:p>
+      <w:pPr>
+        <w:rPr>
+          <w:sz w:val="28"/>
+          <w:szCs w:val="28"/>
+        </w:rPr>
+      </w:pPr>
+    </w:p>
+    <w:p>
+      <w:pPr>
+        <w:rPr>
+          <w:sz w:val="28"/>
+          <w:szCs w:val="28"/>
+        </w:rPr>
+      </w:pPr>
+    </w:p>
+    <w:p>
+      <w:pPr>
+        <w:rPr>
+          <w:sz w:val="28"/>
+          <w:szCs w:val="28"/>
+        </w:rPr>
+      </w:pPr>
+      <w:r>
+        <w:rPr>
+          <w:noProof/>
+        </w:rPr>
+        <w:lastRenderedPageBreak/>
+        <w:drawing>
+          <wp:anchor distT="0" distB="0" distL="114300" distR="114300" simplePos="0" relativeHeight="251673600" behindDoc="0" locked="0" layoutInCell="1" allowOverlap="1" wp14:anchorId="6406B3DD" wp14:editId="201FBBDC">
+            <wp:simplePos x="0" y="0"/>
+            <wp:positionH relativeFrom="margin">
+              <wp:align>right</wp:align>
+            </wp:positionH>
+            <wp:positionV relativeFrom="paragraph">
+              <wp:posOffset>3084830</wp:posOffset>
+            </wp:positionV>
+            <wp:extent cx="5943600" cy="3307715"/>
+            <wp:effectExtent l="0" t="0" r="0" b="6985"/>
+            <wp:wrapSquare wrapText="bothSides"/>
+            <wp:docPr id="23" name="Picture 23" descr="Graphical user interface, table&#10;&#10;Description automatically generated"/>
+            <wp:cNvGraphicFramePr>
+              <a:graphicFrameLocks xmlns:a="http://schemas.openxmlformats.org/drawingml/2006/main" noChangeAspect="1"/>
+            </wp:cNvGraphicFramePr>
+            <a:graphic xmlns:a="http://schemas.openxmlformats.org/drawingml/2006/main">
+              <a:graphicData uri="http://schemas.openxmlformats.org/drawingml/2006/picture">
+                <pic:pic xmlns:pic="http://schemas.openxmlformats.org/drawingml/2006/picture">
+                  <pic:nvPicPr>
+                    <pic:cNvPr id="23" name="Picture 23" descr="Graphical user interface, table&#10;&#10;Description automatically generated"/>
+                    <pic:cNvPicPr/>
+                  </pic:nvPicPr>
+                  <pic:blipFill>
+                    <a:blip r:embed="rId28">
+                      <a:extLst>
+                        <a:ext uri="{28A0092B-C50C-407E-A947-70E740481C1C}">
+                          <a14:useLocalDpi xmlns:a14="http://schemas.microsoft.com/office/drawing/2010/main" val="0"/>
+                        </a:ext>
+                      </a:extLst>
+                    </a:blip>
+                    <a:stretch>
+                      <a:fillRect/>
+                    </a:stretch>
+                  </pic:blipFill>
+                  <pic:spPr>
+                    <a:xfrm>
+                      <a:off x="0" y="0"/>
+                      <a:ext cx="5943600" cy="3307715"/>
+                    </a:xfrm>
+                    <a:prstGeom prst="rect">
+                      <a:avLst/>
+                    </a:prstGeom>
+                  </pic:spPr>
+                </pic:pic>
+              </a:graphicData>
+            </a:graphic>
+            <wp14:sizeRelV relativeFrom="margin">
+              <wp14:pctHeight>0</wp14:pctHeight>
+            </wp14:sizeRelV>
+          </wp:anchor>
+        </w:drawing>
+      </w:r>
+      <w:r>
+        <w:rPr>
+          <w:noProof/>
+        </w:rPr>
+        <w:drawing>
+          <wp:anchor distT="0" distB="0" distL="114300" distR="114300" simplePos="0" relativeHeight="251672576" behindDoc="0" locked="0" layoutInCell="1" allowOverlap="1" wp14:anchorId="623FF3B7" wp14:editId="5D991B2E">
+            <wp:simplePos x="0" y="0"/>
+            <wp:positionH relativeFrom="margin">
+              <wp:align>right</wp:align>
+            </wp:positionH>
+            <wp:positionV relativeFrom="paragraph">
+              <wp:posOffset>0</wp:posOffset>
+            </wp:positionV>
+            <wp:extent cx="5943600" cy="2759075"/>
+            <wp:effectExtent l="0" t="0" r="0" b="3175"/>
+            <wp:wrapSquare wrapText="bothSides"/>
+            <wp:docPr id="22" name="Picture 22" descr="Graphical user interface, text, application&#10;&#10;Description automatically generated"/>
+            <wp:cNvGraphicFramePr>
+              <a:graphicFrameLocks xmlns:a="http://schemas.openxmlformats.org/drawingml/2006/main" noChangeAspect="1"/>
+            </wp:cNvGraphicFramePr>
+            <a:graphic xmlns:a="http://schemas.openxmlformats.org/drawingml/2006/main">
+              <a:graphicData uri="http://schemas.openxmlformats.org/drawingml/2006/picture">
+                <pic:pic xmlns:pic="http://schemas.openxmlformats.org/drawingml/2006/picture">
+                  <pic:nvPicPr>
+                    <pic:cNvPr id="22" name="Picture 22" descr="Graphical user interface, text, application&#10;&#10;Description automatically generated"/>
+                    <pic:cNvPicPr/>
+                  </pic:nvPicPr>
+                  <pic:blipFill>
+                    <a:blip r:embed="rId29">
+                      <a:extLst>
+                        <a:ext uri="{28A0092B-C50C-407E-A947-70E740481C1C}">
+                          <a14:useLocalDpi xmlns:a14="http://schemas.microsoft.com/office/drawing/2010/main" val="0"/>
+                        </a:ext>
+                      </a:extLst>
+                    </a:blip>
+                    <a:stretch>
+                      <a:fillRect/>
+                    </a:stretch>
+                  </pic:blipFill>
+                  <pic:spPr>
+                    <a:xfrm>
+                      <a:off x="0" y="0"/>
+                      <a:ext cx="5943600" cy="2759075"/>
+                    </a:xfrm>
+                    <a:prstGeom prst="rect">
+                      <a:avLst/>
+                    </a:prstGeom>
+                  </pic:spPr>
+                </pic:pic>
+              </a:graphicData>
+            </a:graphic>
+            <wp14:sizeRelV relativeFrom="margin">
+              <wp14:pctHeight>0</wp14:pctHeight>
+            </wp14:sizeRelV>
+          </wp:anchor>
+        </w:drawing>
+      </w:r>
+    </w:p>
+    <w:p>
+      <w:pPr>
+        <w:rPr>
+          <w:sz w:val="28"/>
+          <w:szCs w:val="28"/>
+        </w:rPr>
+      </w:pPr>
+    </w:p>
+    <w:p>
+      <w:pPr>
+        <w:rPr>
+          <w:sz w:val="28"/>
+          <w:szCs w:val="28"/>
+        </w:rPr>
+      </w:pPr>
+    </w:p>
+    <w:p>
+      <w:pPr>
+        <w:rPr>
+          <w:sz w:val="28"/>
+          <w:szCs w:val="28"/>
+        </w:rPr>
+      </w:pPr>
+    </w:p>
+    <w:p>
+      <w:pPr>
+        <w:rPr>
+          <w:sz w:val="28"/>
+          <w:szCs w:val="28"/>
+        </w:rPr>
+      </w:pPr>
+    </w:p>
+    <w:p>
+      <w:pPr>
+        <w:rPr>
+          <w:sz w:val="28"/>
+          <w:szCs w:val="28"/>
+        </w:rPr>
+      </w:pPr>
+    </w:p>
+    <w:p>
+      <w:pPr>
+        <w:rPr>
+          <w:sz w:val="28"/>
+          <w:szCs w:val="28"/>
+        </w:rPr>
+      </w:pPr>
+      <w:r>
+        <w:rPr>
+          <w:noProof/>
+        </w:rPr>
+        <w:lastRenderedPageBreak/>
+        <w:drawing>
+          <wp:anchor distT="0" distB="0" distL="114300" distR="114300" simplePos="0" relativeHeight="251674624" behindDoc="0" locked="0" layoutInCell="1" allowOverlap="1" wp14:anchorId="3A9F60E1" wp14:editId="13004465">
+            <wp:simplePos x="0" y="0"/>
+            <wp:positionH relativeFrom="margin">
+              <wp:align>right</wp:align>
+            </wp:positionH>
+            <wp:positionV relativeFrom="paragraph">
+              <wp:posOffset>0</wp:posOffset>
+            </wp:positionV>
+            <wp:extent cx="5943600" cy="3490595"/>
+            <wp:effectExtent l="0" t="0" r="0" b="0"/>
+            <wp:wrapSquare wrapText="bothSides"/>
+            <wp:docPr id="24" name="Picture 24" descr="Graphical user interface, text&#10;&#10;Description automatically generated"/>
+            <wp:cNvGraphicFramePr>
+              <a:graphicFrameLocks xmlns:a="http://schemas.openxmlformats.org/drawingml/2006/main" noChangeAspect="1"/>
+            </wp:cNvGraphicFramePr>
+            <a:graphic xmlns:a="http://schemas.openxmlformats.org/drawingml/2006/main">
+              <a:graphicData uri="http://schemas.openxmlformats.org/drawingml/2006/picture">
+                <pic:pic xmlns:pic="http://schemas.openxmlformats.org/drawingml/2006/picture">
+                  <pic:nvPicPr>
+                    <pic:cNvPr id="24" name="Picture 24" descr="Graphical user interface, text&#10;&#10;Description automatically generated"/>
+                    <pic:cNvPicPr/>
+                  </pic:nvPicPr>
+                  <pic:blipFill>
+                    <a:blip r:embed="rId30">
+                      <a:extLst>
+                        <a:ext uri="{28A0092B-C50C-407E-A947-70E740481C1C}">
+                          <a14:useLocalDpi xmlns:a14="http://schemas.microsoft.com/office/drawing/2010/main" val="0"/>
+                        </a:ext>
+                      </a:extLst>
+                    </a:blip>
+                    <a:stretch>
+                      <a:fillRect/>
+                    </a:stretch>
+                  </pic:blipFill>
+                  <pic:spPr>
+                    <a:xfrm>
+                      <a:off x="0" y="0"/>
+                      <a:ext cx="5943600" cy="3490595"/>
+                    </a:xfrm>
+                    <a:prstGeom prst="rect">
+                      <a:avLst/>
+                    </a:prstGeom>
+                  </pic:spPr>
+                </pic:pic>
+              </a:graphicData>
+            </a:graphic>
+            <wp14:sizeRelV relativeFrom="margin">
+              <wp14:pctHeight>0</wp14:pctHeight>
+            </wp14:sizeRelV>
+          </wp:anchor>
+        </w:drawing>
+      </w:r>
+    </w:p>
+    <w:p>
+      <w:pPr>
+        <w:rPr>
+          <w:sz w:val="28"/>
+          <w:szCs w:val="28"/>
+        </w:rPr>
+      </w:pPr>
+    </w:p>
+    <w:p>
+      <w:pPr>
+        <w:rPr>
+          <w:sz w:val="28"/>
+          <w:szCs w:val="28"/>
+        </w:rPr>
+      </w:pPr>
+    </w:p>
+    <w:p>
+      <w:pPr>
+        <w:rPr>
+          <w:sz w:val="28"/>
+          <w:szCs w:val="28"/>
+        </w:rPr>
+      </w:pPr>
+      <w:r>
+        <w:rPr>
+          <w:noProof/>
+        </w:rPr>
+        <w:drawing>
+          <wp:anchor distT="0" distB="0" distL="114300" distR="114300" simplePos="0" relativeHeight="251675648" behindDoc="0" locked="0" layoutInCell="1" allowOverlap="1" wp14:anchorId="44CB80D1" wp14:editId="15D627AE">
+            <wp:simplePos x="0" y="0"/>
+            <wp:positionH relativeFrom="column">
+              <wp:posOffset>-79513</wp:posOffset>
+            </wp:positionH>
+            <wp:positionV relativeFrom="paragraph">
+              <wp:posOffset>240030</wp:posOffset>
+            </wp:positionV>
+            <wp:extent cx="5943600" cy="2287905"/>
+            <wp:effectExtent l="0" t="0" r="0" b="0"/>
+            <wp:wrapSquare wrapText="bothSides"/>
+            <wp:docPr id="25" name="Picture 25" descr="Graphical user interface, text, application, email&#10;&#10;Description automatically generated"/>
+            <wp:cNvGraphicFramePr>
+              <a:graphicFrameLocks xmlns:a="http://schemas.openxmlformats.org/drawingml/2006/main" noChangeAspect="1"/>
+            </wp:cNvGraphicFramePr>
+            <a:graphic xmlns:a="http://schemas.openxmlformats.org/drawingml/2006/main">
+              <a:graphicData uri="http://schemas.openxmlformats.org/drawingml/2006/picture">
+                <pic:pic xmlns:pic="http://schemas.openxmlformats.org/drawingml/2006/picture">
+                  <pic:nvPicPr>
+                    <pic:cNvPr id="25" name="Picture 25" descr="Graphical user interface, text, application, email&#10;&#10;Description automatically generated"/>
+                    <pic:cNvPicPr/>
+                  </pic:nvPicPr>
+                  <pic:blipFill>
+                    <a:blip r:embed="rId31">
+                      <a:extLst>
+                        <a:ext uri="{28A0092B-C50C-407E-A947-70E740481C1C}">
+                          <a14:useLocalDpi xmlns:a14="http://schemas.microsoft.com/office/drawing/2010/main" val="0"/>
+                        </a:ext>
+                      </a:extLst>
+                    </a:blip>
+                    <a:stretch>
+                      <a:fillRect/>
+                    </a:stretch>
+                  </pic:blipFill>
+                  <pic:spPr>
+                    <a:xfrm>
+                      <a:off x="0" y="0"/>
+                      <a:ext cx="5943600" cy="2287905"/>
+                    </a:xfrm>
+                    <a:prstGeom prst="rect">
+                      <a:avLst/>
+                    </a:prstGeom>
+                  </pic:spPr>
+                </pic:pic>
+              </a:graphicData>
+            </a:graphic>
+          </wp:anchor>
+        </w:drawing>
+      </w:r>
+    </w:p>
+    <w:p>
+      <w:pPr>
+        <w:rPr>
+          <w:sz w:val="28"/>
+          <w:szCs w:val="28"/>
+        </w:rPr>
+      </w:pPr>
+    </w:p>
+    <w:p>
+      <w:pPr>
+        <w:rPr>
+          <w:sz w:val="28"/>
+          <w:szCs w:val="28"/>
+        </w:rPr>
+      </w:pPr>
+    </w:p>
+    <w:p>
+      <w:pPr>
+        <w:rPr>
+          <w:sz w:val="28"/>
+          <w:szCs w:val="28"/>
+        </w:rPr>
+      </w:pPr>
+    </w:p>
+    <w:p>
+      <w:pPr>
+        <w:rPr>
+          <w:sz w:val="28"/>
+          <w:szCs w:val="28"/>
+        </w:rPr>
+      </w:pPr>
+      <w:r>
+        <w:rPr>
+          <w:noProof/>
+        </w:rPr>
+        <w:lastRenderedPageBreak/>
+        <w:drawing>
+          <wp:inline distT="0" distB="0" distL="0" distR="0" wp14:anchorId="24B97B8D" wp14:editId="7AC59E12">
+            <wp:extent cx="5943600" cy="2165985"/>
+            <wp:effectExtent l="0" t="0" r="0" b="5715"/>
+            <wp:docPr id="27" name="Picture 27" descr="Graphical user interface, text, application, email&#10;&#10;Description automatically generated"/>
+            <wp:cNvGraphicFramePr>
+              <a:graphicFrameLocks xmlns:a="http://schemas.openxmlformats.org/drawingml/2006/main" noChangeAspect="1"/>
+            </wp:cNvGraphicFramePr>
+            <a:graphic xmlns:a="http://schemas.openxmlformats.org/drawingml/2006/main">
+              <a:graphicData uri="http://schemas.openxmlformats.org/drawingml/2006/picture">
+                <pic:pic xmlns:pic="http://schemas.openxmlformats.org/drawingml/2006/picture">
+                  <pic:nvPicPr>
+                    <pic:cNvPr id="11" name="Picture 11" descr="Graphical user interface, text, application, email&#10;&#10;Description automatically generated"/>
+                    <pic:cNvPicPr/>
+                  </pic:nvPicPr>
+                  <pic:blipFill>
+                    <a:blip r:embed="rId16"/>
+                    <a:stretch>
+                      <a:fillRect/>
+                    </a:stretch>
+                  </pic:blipFill>
+                  <pic:spPr>
+                    <a:xfrm>
+                      <a:off x="0" y="0"/>
+                      <a:ext cx="5943600" cy="2165985"/>
+                    </a:xfrm>
+                    <a:prstGeom prst="rect">
+                      <a:avLst/>
+                    </a:prstGeom>
+                  </pic:spPr>
+                </pic:pic>
+              </a:graphicData>
+            </a:graphic>
+          </wp:inline>
+        </w:drawing>
+      </w:r>
+    </w:p>
+    <w:p>
+      <w:pPr>
+        <w:rPr>
+          <w:sz w:val="28"/>
+          <w:szCs w:val="28"/>
+        </w:rPr>
+      </w:pPr>
+    </w:p>
+    <w:p>
+      <w:pPr>
+        <w:rPr>
+          <w:sz w:val="28"/>
+          <w:szCs w:val="28"/>
+        </w:rPr>
+      </w:pPr>
+      <w:r>
+        <w:rPr>
+          <w:noProof/>
+        </w:rPr>
+        <w:drawing>
+          <wp:inline distT="0" distB="0" distL="0" distR="0" wp14:anchorId="0A4E0E2E" wp14:editId="6F82B514">
+            <wp:extent cx="5943600" cy="2339340"/>
+            <wp:effectExtent l="0" t="0" r="0" b="3810"/>
+            <wp:docPr id="28" name="Picture 28" descr="Graphical user interface, text, application, email&#10;&#10;Description automatically generated"/>
+            <wp:cNvGraphicFramePr>
+              <a:graphicFrameLocks xmlns:a="http://schemas.openxmlformats.org/drawingml/2006/main" noChangeAspect="1"/>
+            </wp:cNvGraphicFramePr>
+            <a:graphic xmlns:a="http://schemas.openxmlformats.org/drawingml/2006/main">
+              <a:graphicData uri="http://schemas.openxmlformats.org/drawingml/2006/picture">
+                <pic:pic xmlns:pic="http://schemas.openxmlformats.org/drawingml/2006/picture">
+                  <pic:nvPicPr>
+                    <pic:cNvPr id="10" name="Picture 10" descr="Graphical user interface, text, application, email&#10;&#10;Description automatically generated"/>
+                    <pic:cNvPicPr/>
+                  </pic:nvPicPr>
+                  <pic:blipFill>
+                    <a:blip r:embed="rId17"/>
+                    <a:stretch>
+                      <a:fillRect/>
+                    </a:stretch>
+                  </pic:blipFill>
+                  <pic:spPr>
+                    <a:xfrm>
+                      <a:off x="0" y="0"/>
+                      <a:ext cx="5943600" cy="2339340"/>
+                    </a:xfrm>
+                    <a:prstGeom prst="rect">
+                      <a:avLst/>
+                    </a:prstGeom>
+                  </pic:spPr>
+                </pic:pic>
+              </a:graphicData>
+            </a:graphic>
+          </wp:inline>
+        </w:drawing>
+      </w:r>
+    </w:p>
+    <w:p>
+      <w:pPr>
+        <w:rPr>
+          <w:sz w:val="28"/>
+          <w:szCs w:val="28"/>
+        </w:rPr>
+      </w:pPr>
+    </w:p>
+    <w:p>
+      <w:pPr>
+        <w:rPr>
+          <w:sz w:val="28"/>
+          <w:szCs w:val="28"/>
+        </w:rPr>
+      </w:pPr>
+    </w:p>
+    <w:p>
+      <w:pPr>
+        <w:rPr>
+          <w:sz w:val="28"/>
+          <w:szCs w:val="28"/>
+        </w:rPr>
+      </w:pPr>
+      <w:r>
+        <w:rPr>
+          <w:noProof/>
+        </w:rPr>
+        <w:drawing>
+          <wp:anchor distT="0" distB="0" distL="114300" distR="114300" simplePos="0" relativeHeight="251677696" behindDoc="0" locked="0" layoutInCell="1" allowOverlap="1" wp14:anchorId="0469AD37" wp14:editId="6526CEA6">
+            <wp:simplePos x="0" y="0"/>
+            <wp:positionH relativeFrom="column">
+              <wp:posOffset>0</wp:posOffset>
+            </wp:positionH>
+            <wp:positionV relativeFrom="paragraph">
+              <wp:posOffset>0</wp:posOffset>
+            </wp:positionV>
+            <wp:extent cx="5943600" cy="2209165"/>
+            <wp:effectExtent l="0" t="0" r="0" b="635"/>
+            <wp:wrapSquare wrapText="bothSides"/>
+            <wp:docPr id="29" name="Picture 29" descr="Graphical user interface, text&#10;&#10;Description automatically generated"/>
+            <wp:cNvGraphicFramePr>
+              <a:graphicFrameLocks xmlns:a="http://schemas.openxmlformats.org/drawingml/2006/main" noChangeAspect="1"/>
+            </wp:cNvGraphicFramePr>
+            <a:graphic xmlns:a="http://schemas.openxmlformats.org/drawingml/2006/main">
+              <a:graphicData uri="http://schemas.openxmlformats.org/drawingml/2006/picture">
+                <pic:pic xmlns:pic="http://schemas.openxmlformats.org/drawingml/2006/picture">
+                  <pic:nvPicPr>
+                    <pic:cNvPr id="12" name="Picture 12" descr="Graphical user interface, text&#10;&#10;Description automatically generated"/>
+                    <pic:cNvPicPr/>
+                  </pic:nvPicPr>
+                  <pic:blipFill>
+                    <a:blip r:embed="rId18">
+                      <a:extLst>
+                        <a:ext uri="{28A0092B-C50C-407E-A947-70E740481C1C}">
+                          <a14:useLocalDpi xmlns:a14="http://schemas.microsoft.com/office/drawing/2010/main" val="0"/>
+                        </a:ext>
+                      </a:extLst>
+                    </a:blip>
+                    <a:stretch>
+                      <a:fillRect/>
+                    </a:stretch>
+                  </pic:blipFill>
+                  <pic:spPr>
+                    <a:xfrm>
+                      <a:off x="0" y="0"/>
+                      <a:ext cx="5943600" cy="2209165"/>
+                    </a:xfrm>
+                    <a:prstGeom prst="rect">
+                      <a:avLst/>
+                    </a:prstGeom>
+                  </pic:spPr>
+                </pic:pic>
+              </a:graphicData>
+            </a:graphic>
+          </wp:anchor>
+        </w:drawing>
+      </w:r>
+    </w:p>
+    <w:p>
+      <w:pPr>
+        <w:rPr>
+          <w:sz w:val="28"/>
+          <w:szCs w:val="28"/>
+        </w:rPr>
+      </w:pPr>
+      <w:r>
+        <w:rPr>
+          <w:noProof/>
+        </w:rPr>
+        <w:lastRenderedPageBreak/>
+        <w:drawing>
+          <wp:inline distT="0" distB="0" distL="0" distR="0" wp14:anchorId="1CD2B4F0" wp14:editId="5A740D9D">
+            <wp:extent cx="5943600" cy="2518410"/>
+            <wp:effectExtent l="0" t="0" r="0" b="0"/>
+            <wp:docPr id="30" name="Picture 30" descr="Graphical user interface, text, email&#10;&#10;Description automatically generated"/>
+            <wp:cNvGraphicFramePr>
+              <a:graphicFrameLocks xmlns:a="http://schemas.openxmlformats.org/drawingml/2006/main" noChangeAspect="1"/>
+            </wp:cNvGraphicFramePr>
+            <a:graphic xmlns:a="http://schemas.openxmlformats.org/drawingml/2006/main">
+              <a:graphicData uri="http://schemas.openxmlformats.org/drawingml/2006/picture">
+                <pic:pic xmlns:pic="http://schemas.openxmlformats.org/drawingml/2006/picture">
+                  <pic:nvPicPr>
+                    <pic:cNvPr id="13" name="Picture 13" descr="Graphical user interface, text, email&#10;&#10;Description automatically generated"/>
+                    <pic:cNvPicPr/>
+                  </pic:nvPicPr>
+                  <pic:blipFill>
+                    <a:blip r:embed="rId19"/>
+                    <a:stretch>
+                      <a:fillRect/>
+                    </a:stretch>
+                  </pic:blipFill>
+                  <pic:spPr>
+                    <a:xfrm>
+                      <a:off x="0" y="0"/>
+                      <a:ext cx="5943600" cy="2518410"/>
+                    </a:xfrm>
+                    <a:prstGeom prst="rect">
+                      <a:avLst/>
+                    </a:prstGeom>
+                  </pic:spPr>
+                </pic:pic>
+              </a:graphicData>
+            </a:graphic>
+          </wp:inline>
+        </w:drawing>
+      </w:r>
+    </w:p>
+    <w:p>
+      <w:pPr>
+        <w:rPr>
+          <w:sz w:val="28"/>
+          <w:szCs w:val="28"/>
+        </w:rPr>
+      </w:pPr>
+    </w:p>
+    <w:p>
+      <w:pPr>
+        <w:rPr>
+          <w:sz w:val="28"/>
+          <w:szCs w:val="28"/>
+        </w:rPr>
+      </w:pPr>
+    </w:p>
+    <w:p>
+      <w:pPr>
+        <w:rPr>
+          <w:sz w:val="28"/>
+          <w:szCs w:val="28"/>
+        </w:rPr>
+      </w:pPr>
+    </w:p>
+    <w:p>
+      <w:pPr>
+        <w:rPr>
+          <w:sz w:val="28"/>
+          <w:szCs w:val="28"/>
+        </w:rPr>
+      </w:pPr>
+    </w:p>
+    <w:p>
+      <w:pPr>
+        <w:rPr>
+          <w:sz w:val="28"/>
+          <w:szCs w:val="28"/>
+        </w:rPr>
+      </w:pPr>
+      <w:r>
+        <w:rPr>
+          <w:noProof/>
+        </w:rPr>
+        <w:lastRenderedPageBreak/>
+        <w:drawing>
+          <wp:inline distT="0" distB="0" distL="0" distR="0" wp14:anchorId="44404D6C" wp14:editId="71E6F123">
+            <wp:extent cx="5943600" cy="5080635"/>
+            <wp:effectExtent l="0" t="0" r="0" b="5715"/>
+            <wp:docPr id="31" name="Picture 31" descr="Table&#10;&#10;Description automatically generated"/>
+            <wp:cNvGraphicFramePr>
+              <a:graphicFrameLocks xmlns:a="http://schemas.openxmlformats.org/drawingml/2006/main" noChangeAspect="1"/>
+            </wp:cNvGraphicFramePr>
+            <a:graphic xmlns:a="http://schemas.openxmlformats.org/drawingml/2006/main">
+              <a:graphicData uri="http://schemas.openxmlformats.org/drawingml/2006/picture">
+                <pic:pic xmlns:pic="http://schemas.openxmlformats.org/drawingml/2006/picture">
+                  <pic:nvPicPr>
+                    <pic:cNvPr id="14" name="Picture 14" descr="Table&#10;&#10;Description automatically generated"/>
+                    <pic:cNvPicPr/>
+                  </pic:nvPicPr>
+                  <pic:blipFill>
+                    <a:blip r:embed="rId20"/>
+                    <a:stretch>
+                      <a:fillRect/>
+                    </a:stretch>
+                  </pic:blipFill>
+                  <pic:spPr>
+                    <a:xfrm>
+                      <a:off x="0" y="0"/>
+                      <a:ext cx="5943600" cy="5080635"/>
+                    </a:xfrm>
+                    <a:prstGeom prst="rect">
+                      <a:avLst/>
+                    </a:prstGeom>
+                  </pic:spPr>
+                </pic:pic>
+              </a:graphicData>
+            </a:graphic>
+          </wp:inline>
+        </w:drawing>
+      </w:r>
+    </w:p>
+    <w:p>
+      <w:pPr>
+        <w:rPr>
+          <w:sz w:val="28"/>
+          <w:szCs w:val="28"/>
+        </w:rPr>
+      </w:pPr>
+      <w:r>
+        <w:rPr>
+          <w:noProof/>
+        </w:rPr>
+        <w:drawing>
+          <wp:inline distT="0" distB="0" distL="0" distR="0" wp14:anchorId="43BDC1CD" wp14:editId="61C0B980">
+            <wp:extent cx="5943600" cy="2583815"/>
+            <wp:effectExtent l="0" t="0" r="0" b="6985"/>
+            <wp:docPr id="32" name="Picture 32" descr="Graphical user interface, text&#10;&#10;Description automatically generated"/>
+            <wp:cNvGraphicFramePr>
+              <a:graphicFrameLocks xmlns:a="http://schemas.openxmlformats.org/drawingml/2006/main" noChangeAspect="1"/>
+            </wp:cNvGraphicFramePr>
+            <a:graphic xmlns:a="http://schemas.openxmlformats.org/drawingml/2006/main">
+              <a:graphicData uri="http://schemas.openxmlformats.org/drawingml/2006/picture">
+                <pic:pic xmlns:pic="http://schemas.openxmlformats.org/drawingml/2006/picture">
+                  <pic:nvPicPr>
+                    <pic:cNvPr id="15" name="Picture 15" descr="Graphical user interface, text&#10;&#10;Description automatically generated"/>
+                    <pic:cNvPicPr/>
+                  </pic:nvPicPr>
+                  <pic:blipFill>
+                    <a:blip r:embed="rId21"/>
+                    <a:stretch>
+                      <a:fillRect/>
+                    </a:stretch>
+                  </pic:blipFill>
+                  <pic:spPr>
+                    <a:xfrm>
+                      <a:off x="0" y="0"/>
+                      <a:ext cx="5943600" cy="2583815"/>
+                    </a:xfrm>
+                    <a:prstGeom prst="rect">
+                      <a:avLst/>
+                    </a:prstGeom>
+                  </pic:spPr>
+                </pic:pic>
+              </a:graphicData>
+            </a:graphic>
+          </wp:inline>
+        </w:drawing>
+      </w:r>
+    </w:p>
+    <w:p>
+      <w:pPr>
+        <w:rPr>
+          <w:sz w:val="28"/>
+          <w:szCs w:val="28"/>
+        </w:rPr>
+      </w:pPr>
+      <w:r>
+        <w:rPr>
+          <w:noProof/>
+        </w:rPr>
+        <w:lastRenderedPageBreak/>
+        <w:drawing>
+          <wp:anchor distT="0" distB="0" distL="114300" distR="114300" simplePos="0" relativeHeight="251679744" behindDoc="0" locked="0" layoutInCell="1" allowOverlap="1" wp14:anchorId="39995026" wp14:editId="49A483D1">
+            <wp:simplePos x="0" y="0"/>
+            <wp:positionH relativeFrom="margin">
+              <wp:align>right</wp:align>
+            </wp:positionH>
+            <wp:positionV relativeFrom="paragraph">
+              <wp:posOffset>510899</wp:posOffset>
+            </wp:positionV>
+            <wp:extent cx="5943600" cy="5006975"/>
+            <wp:effectExtent l="0" t="0" r="0" b="3175"/>
+            <wp:wrapSquare wrapText="bothSides"/>
+            <wp:docPr id="33" name="Picture 33" descr="Graphical user interface, text, application&#10;&#10;Description automatically generated"/>
+            <wp:cNvGraphicFramePr>
+              <a:graphicFrameLocks xmlns:a="http://schemas.openxmlformats.org/drawingml/2006/main" noChangeAspect="1"/>
+            </wp:cNvGraphicFramePr>
+            <a:graphic xmlns:a="http://schemas.openxmlformats.org/drawingml/2006/main">
+              <a:graphicData uri="http://schemas.openxmlformats.org/drawingml/2006/picture">
+                <pic:pic xmlns:pic="http://schemas.openxmlformats.org/drawingml/2006/picture">
+                  <pic:nvPicPr>
+                    <pic:cNvPr id="16" name="Picture 16" descr="Graphical user interface, text, application&#10;&#10;Description automatically generated"/>
+                    <pic:cNvPicPr/>
+                  </pic:nvPicPr>
+                  <pic:blipFill>
+                    <a:blip r:embed="rId22">
+                      <a:extLst>
+                        <a:ext uri="{28A0092B-C50C-407E-A947-70E740481C1C}">
+                          <a14:useLocalDpi xmlns:a14="http://schemas.microsoft.com/office/drawing/2010/main" val="0"/>
+                        </a:ext>
+                      </a:extLst>
+                    </a:blip>
+                    <a:stretch>
+                      <a:fillRect/>
+                    </a:stretch>
+                  </pic:blipFill>
+                  <pic:spPr>
+                    <a:xfrm>
+                      <a:off x="0" y="0"/>
+                      <a:ext cx="5943600" cy="5006975"/>
+                    </a:xfrm>
+                    <a:prstGeom prst="rect">
+                      <a:avLst/>
+                    </a:prstGeom>
+                  </pic:spPr>
+                </pic:pic>
+              </a:graphicData>
+            </a:graphic>
+            <wp14:sizeRelV relativeFrom="margin">
+              <wp14:pctHeight>0</wp14:pctHeight>
+            </wp14:sizeRelV>
+          </wp:anchor>
+        </w:drawing>
+      </w:r>
+    </w:p>
+    <w:p>
+      <w:pPr>
+        <w:rPr>
+          <w:sz w:val="28"/>
+          <w:szCs w:val="28"/>
+        </w:rPr>
+      </w:pPr>
+      <w:r>
+        <w:rPr>
+          <w:noProof/>
+        </w:rPr>
+        <w:drawing>
+          <wp:anchor distT="0" distB="0" distL="114300" distR="114300" simplePos="0" relativeHeight="251680768" behindDoc="0" locked="0" layoutInCell="1" allowOverlap="1" wp14:anchorId="4761C3BD" wp14:editId="0C9F0932">
+            <wp:simplePos x="0" y="0"/>
+            <wp:positionH relativeFrom="margin">
+              <wp:align>right</wp:align>
+            </wp:positionH>
+            <wp:positionV relativeFrom="paragraph">
+              <wp:posOffset>0</wp:posOffset>
+            </wp:positionV>
+            <wp:extent cx="5943600" cy="3665220"/>
+            <wp:effectExtent l="0" t="0" r="0" b="0"/>
+            <wp:wrapSquare wrapText="bothSides"/>
+            <wp:docPr id="34" name="Picture 34" descr="Graphical user interface, application&#10;&#10;Description automatically generated"/>
+            <wp:cNvGraphicFramePr>
+              <a:graphicFrameLocks xmlns:a="http://schemas.openxmlformats.org/drawingml/2006/main" noChangeAspect="1"/>
+            </wp:cNvGraphicFramePr>
+            <a:graphic xmlns:a="http://schemas.openxmlformats.org/drawingml/2006/main">
+              <a:graphicData uri="http://schemas.openxmlformats.org/drawingml/2006/picture">
+                <pic:pic xmlns:pic="http://schemas.openxmlformats.org/drawingml/2006/picture">
+                  <pic:nvPicPr>
+                    <pic:cNvPr id="17" name="Picture 17" descr="Graphical user interface, application&#10;&#10;Description automatically generated"/>
+                    <pic:cNvPicPr/>
+                  </pic:nvPicPr>
+                  <pic:blipFill>
+                    <a:blip r:embed="rId23">
+                      <a:extLst>
+                        <a:ext uri="{28A0092B-C50C-407E-A947-70E740481C1C}">
+                          <a14:useLocalDpi xmlns:a14="http://schemas.microsoft.com/office/drawing/2010/main" val="0"/>
+                        </a:ext>
+                      </a:extLst>
+                    </a:blip>
+                    <a:stretch>
+                      <a:fillRect/>
+                    </a:stretch>
+                  </pic:blipFill>
+                  <pic:spPr>
+                    <a:xfrm>
+                      <a:off x="0" y="0"/>
+                      <a:ext cx="5943600" cy="3665220"/>
+                    </a:xfrm>
+                    <a:prstGeom prst="rect">
+                      <a:avLst/>
+                    </a:prstGeom>
+                  </pic:spPr>
+                </pic:pic>
+              </a:graphicData>
+            </a:graphic>
+            <wp14:sizeRelV relativeFrom="margin">
+              <wp14:pctHeight>0</wp14:pctHeight>
+            </wp14:sizeRelV>
+          </wp:anchor>
+        </w:drawing>
+      </w:r>
+    </w:p>
+    <w:p>
+      <w:pPr>
+        <w:rPr>
+          <w:sz w:val="28"/>
+          <w:szCs w:val="28"/>
+        </w:rPr>
+      </w:pPr>
+    </w:p>
+    <w:p>
+      <w:pPr>
+        <w:rPr>
+          <w:sz w:val="28"/>
+          <w:szCs w:val="28"/>
+        </w:rPr>
+      </w:pPr>
+      <w:r>
+        <w:rPr>
+          <w:noProof/>
+        </w:rPr>
+        <w:lastRenderedPageBreak/>
+        <w:drawing>
+          <wp:inline distT="0" distB="0" distL="0" distR="0" wp14:anchorId="4C308D58" wp14:editId="7DAB3C10">
+            <wp:extent cx="5943600" cy="3816626"/>
+            <wp:effectExtent l="0" t="0" r="0" b="0"/>
+            <wp:docPr id="35" name="Picture 35" descr="Graphical user interface, text, application&#10;&#10;Description automatically generated"/>
+            <wp:cNvGraphicFramePr>
+              <a:graphicFrameLocks xmlns:a="http://schemas.openxmlformats.org/drawingml/2006/main" noChangeAspect="1"/>
+            </wp:cNvGraphicFramePr>
+            <a:graphic xmlns:a="http://schemas.openxmlformats.org/drawingml/2006/main">
+              <a:graphicData uri="http://schemas.openxmlformats.org/drawingml/2006/picture">
+                <pic:pic xmlns:pic="http://schemas.openxmlformats.org/drawingml/2006/picture">
+                  <pic:nvPicPr>
+                    <pic:cNvPr id="18" name="Picture 18" descr="Graphical user interface, text, application&#10;&#10;Description automatically generated"/>
+                    <pic:cNvPicPr/>
+                  </pic:nvPicPr>
+                  <pic:blipFill>
+                    <a:blip r:embed="rId24"/>
+                    <a:stretch>
+                      <a:fillRect/>
+                    </a:stretch>
+                  </pic:blipFill>
+                  <pic:spPr>
+                    <a:xfrm>
+                      <a:off x="0" y="0"/>
+                      <a:ext cx="5947361" cy="3819041"/>
+                    </a:xfrm>
+                    <a:prstGeom prst="rect">
+                      <a:avLst/>
+                    </a:prstGeom>
+                  </pic:spPr>
+                </pic:pic>
+              </a:graphicData>
+            </a:graphic>
+          </wp:inline>
+        </w:drawing>
+      </w:r>
+    </w:p>
+    <w:p>
+      <w:pPr>
+        <w:rPr>
+          <w:sz w:val="28"/>
+          <w:szCs w:val="28"/>
+        </w:rPr>
+      </w:pPr>
+      <w:r>
+        <w:rPr>
+          <w:noProof/>
+        </w:rPr>
+        <w:drawing>
+          <wp:inline distT="0" distB="0" distL="0" distR="0" wp14:anchorId="2D2C1C83" wp14:editId="104E9A3F">
+            <wp:extent cx="5943600" cy="3727450"/>
+            <wp:effectExtent l="0" t="0" r="0" b="6350"/>
+            <wp:docPr id="36" name="Picture 36" descr="Graphical user interface, table&#10;&#10;Description automatically generated"/>
+            <wp:cNvGraphicFramePr>
+              <a:graphicFrameLocks xmlns:a="http://schemas.openxmlformats.org/drawingml/2006/main" noChangeAspect="1"/>
+            </wp:cNvGraphicFramePr>
+            <a:graphic xmlns:a="http://schemas.openxmlformats.org/drawingml/2006/main">
+              <a:graphicData uri="http://schemas.openxmlformats.org/drawingml/2006/picture">
+                <pic:pic xmlns:pic="http://schemas.openxmlformats.org/drawingml/2006/picture">
+                  <pic:nvPicPr>
+                    <pic:cNvPr id="19" name="Picture 19" descr="Graphical user interface, table&#10;&#10;Description automatically generated"/>
+                    <pic:cNvPicPr/>
+                  </pic:nvPicPr>
+                  <pic:blipFill>
+                    <a:blip r:embed="rId25"/>
+                    <a:stretch>
+                      <a:fillRect/>
+                    </a:stretch>
+                  </pic:blipFill>
+                  <pic:spPr>
+                    <a:xfrm>
+                      <a:off x="0" y="0"/>
+                      <a:ext cx="5943600" cy="3727450"/>
+                    </a:xfrm>
+                    <a:prstGeom prst="rect">
+                      <a:avLst/>
+                    </a:prstGeom>
+                  </pic:spPr>
+                </pic:pic>
+              </a:graphicData>
+            </a:graphic>
+          </wp:inline>
+        </w:drawing>
+      </w:r>
     </w:p>
     <w:p>
       <w:pPr>
@@ -824,6 +3088,7 @@
           <w:sz w:val="40"/>
           <w:szCs w:val="40"/>
         </w:rPr>
+        <w:lastRenderedPageBreak/>
         <w:t>Dashboard</w:t>
       </w:r>
     </w:p>
@@ -861,7 +3126,7 @@
                     <pic:cNvPicPr/>
                   </pic:nvPicPr>
                   <pic:blipFill>
-                    <a:blip r:embed="rId10"/>
+                    <a:blip r:embed="rId32"/>
                     <a:stretch>
                       <a:fillRect/>
                     </a:stretch>
@@ -967,7 +3232,7 @@
                     <pic:cNvPicPr/>
                   </pic:nvPicPr>
                   <pic:blipFill>
-                    <a:blip r:embed="rId11"/>
+                    <a:blip r:embed="rId33"/>
                     <a:stretch>
                       <a:fillRect/>
                     </a:stretch>
@@ -1069,17 +3334,7 @@
           <w:sz w:val="24"/>
           <w:szCs w:val="24"/>
         </w:rPr>
-        <w:t>the</w:t>
-      </w:r>
-      <w:r>
-        <w:rPr>
-          <w:rFonts w:asciiTheme="minorBidi" w:hAnsiTheme="minorBidi" w:cstheme="minorBidi"/>
-          <w:b w:val="0"/>
-          <w:bCs w:val="0"/>
-          <w:sz w:val="24"/>
-          <w:szCs w:val="24"/>
-        </w:rPr>
-        <w:t xml:space="preserve"> weather affects the rental</w:t>
+        <w:t>the weather affects the rental</w:t>
       </w:r>
       <w:r>
         <w:rPr>
@@ -1218,7 +3473,7 @@
                     <pic:cNvPicPr/>
                   </pic:nvPicPr>
                   <pic:blipFill>
-                    <a:blip r:embed="rId12"/>
+                    <a:blip r:embed="rId34"/>
                     <a:stretch>
                       <a:fillRect/>
                     </a:stretch>
@@ -1339,7 +3594,7 @@
                     <pic:cNvPicPr/>
                   </pic:nvPicPr>
                   <pic:blipFill>
-                    <a:blip r:embed="rId13"/>
+                    <a:blip r:embed="rId35"/>
                     <a:stretch>
                       <a:fillRect/>
                     </a:stretch>
@@ -1458,7 +3713,6 @@
           <w:sz w:val="24"/>
           <w:szCs w:val="24"/>
         </w:rPr>
-        <w:lastRenderedPageBreak/>
         <w:t xml:space="preserve">Pie Chart </w:t>
       </w:r>
     </w:p>
@@ -1476,6 +3730,7 @@
         <w:rPr>
           <w:noProof/>
         </w:rPr>
+        <w:lastRenderedPageBreak/>
         <w:drawing>
           <wp:inline distT="0" distB="0" distL="0" distR="0" wp14:anchorId="7419641F" wp14:editId="0CD77B43">
             <wp:extent cx="4508389" cy="2266950"/>
@@ -1492,7 +3747,7 @@
                     <pic:cNvPicPr/>
                   </pic:nvPicPr>
                   <pic:blipFill>
-                    <a:blip r:embed="rId14"/>
+                    <a:blip r:embed="rId36"/>
                     <a:stretch>
                       <a:fillRect/>
                     </a:stretch>
@@ -1713,7 +3968,7 @@
                     <pic:cNvPicPr/>
                   </pic:nvPicPr>
                   <pic:blipFill>
-                    <a:blip r:embed="rId15"/>
+                    <a:blip r:embed="rId37"/>
                     <a:stretch>
                       <a:fillRect/>
                     </a:stretch>
@@ -1907,6 +4162,7 @@
           <w:szCs w:val="24"/>
           <w:lang w:bidi="ar-EG"/>
         </w:rPr>
+        <w:lastRenderedPageBreak/>
         <w:t xml:space="preserve">Bar chart in horizontal </w:t>
       </w:r>
     </w:p>
@@ -1950,7 +4206,7 @@
                     <pic:cNvPicPr/>
                   </pic:nvPicPr>
                   <pic:blipFill>
-                    <a:blip r:embed="rId16">
+                    <a:blip r:embed="rId38">
                       <a:extLst>
                         <a:ext uri="{28A0092B-C50C-407E-A947-70E740481C1C}">
                           <a14:useLocalDpi xmlns:a14="http://schemas.microsoft.com/office/drawing/2010/main" val="0"/>
@@ -1996,7 +4252,7 @@
                     <pic:cNvPicPr/>
                   </pic:nvPicPr>
                   <pic:blipFill>
-                    <a:blip r:embed="rId17"/>
+                    <a:blip r:embed="rId39"/>
                     <a:stretch>
                       <a:fillRect/>
                     </a:stretch>
@@ -2209,7 +4465,7 @@
                     <pic:cNvPicPr/>
                   </pic:nvPicPr>
                   <pic:blipFill>
-                    <a:blip r:embed="rId18">
+                    <a:blip r:embed="rId40">
                       <a:extLst>
                         <a:ext uri="{28A0092B-C50C-407E-A947-70E740481C1C}">
                           <a14:useLocalDpi xmlns:a14="http://schemas.microsoft.com/office/drawing/2010/main" val="0"/>
@@ -2319,7 +4575,21 @@
         <w:rPr>
           <w:lang w:bidi="ar-EG"/>
         </w:rPr>
-        <w:t xml:space="preserve">Top Common End To End Station is Lake Shore Dr &amp; Monroe St : Streeter Dr &amp; </w:t>
+        <w:t xml:space="preserve">Top Common End To End Station is Lake Shore Dr &amp; Monroe </w:t>
+      </w:r>
+      <w:proofErr w:type="gramStart"/>
+      <w:r>
+        <w:rPr>
+          <w:lang w:bidi="ar-EG"/>
+        </w:rPr>
+        <w:t>St :</w:t>
+      </w:r>
+      <w:proofErr w:type="gramEnd"/>
+      <w:r>
+        <w:rPr>
+          <w:lang w:bidi="ar-EG"/>
+        </w:rPr>
+        <w:t xml:space="preserve"> Streeter Dr &amp; </w:t>
       </w:r>
       <w:proofErr w:type="spellStart"/>
       <w:r>
@@ -2382,7 +4652,7 @@
                     <pic:cNvPicPr/>
                   </pic:nvPicPr>
                   <pic:blipFill>
-                    <a:blip r:embed="rId19">
+                    <a:blip r:embed="rId41">
                       <a:extLst>
                         <a:ext uri="{28A0092B-C50C-407E-A947-70E740481C1C}">
                           <a14:useLocalDpi xmlns:a14="http://schemas.microsoft.com/office/drawing/2010/main" val="0"/>
@@ -2824,6 +5094,96 @@
     </w:lvl>
   </w:abstractNum>
   <w:abstractNum w:abstractNumId="2" w15:restartNumberingAfterBreak="0">
+    <w:nsid w:val="52D75209"/>
+    <w:multiLevelType w:val="hybridMultilevel"/>
+    <w:tmpl w:val="3AF2D222"/>
+    <w:lvl w:ilvl="0" w:tplc="6BD8E016">
+      <w:start w:val="1"/>
+      <w:numFmt w:val="decimal"/>
+      <w:lvlText w:val="%1-"/>
+      <w:lvlJc w:val="left"/>
+      <w:pPr>
+        <w:ind w:left="720" w:hanging="360"/>
+      </w:pPr>
+      <w:rPr>
+        <w:rFonts w:hint="default"/>
+        <w:color w:val="000000"/>
+      </w:rPr>
+    </w:lvl>
+    <w:lvl w:ilvl="1" w:tplc="04090019" w:tentative="1">
+      <w:start w:val="1"/>
+      <w:numFmt w:val="lowerLetter"/>
+      <w:lvlText w:val="%2."/>
+      <w:lvlJc w:val="left"/>
+      <w:pPr>
+        <w:ind w:left="1440" w:hanging="360"/>
+      </w:pPr>
+    </w:lvl>
+    <w:lvl w:ilvl="2" w:tplc="0409001B" w:tentative="1">
+      <w:start w:val="1"/>
+      <w:numFmt w:val="lowerRoman"/>
+      <w:lvlText w:val="%3."/>
+      <w:lvlJc w:val="right"/>
+      <w:pPr>
+        <w:ind w:left="2160" w:hanging="180"/>
+      </w:pPr>
+    </w:lvl>
+    <w:lvl w:ilvl="3" w:tplc="0409000F" w:tentative="1">
+      <w:start w:val="1"/>
+      <w:numFmt w:val="decimal"/>
+      <w:lvlText w:val="%4."/>
+      <w:lvlJc w:val="left"/>
+      <w:pPr>
+        <w:ind w:left="2880" w:hanging="360"/>
+      </w:pPr>
+    </w:lvl>
+    <w:lvl w:ilvl="4" w:tplc="04090019" w:tentative="1">
+      <w:start w:val="1"/>
+      <w:numFmt w:val="lowerLetter"/>
+      <w:lvlText w:val="%5."/>
+      <w:lvlJc w:val="left"/>
+      <w:pPr>
+        <w:ind w:left="3600" w:hanging="360"/>
+      </w:pPr>
+    </w:lvl>
+    <w:lvl w:ilvl="5" w:tplc="0409001B" w:tentative="1">
+      <w:start w:val="1"/>
+      <w:numFmt w:val="lowerRoman"/>
+      <w:lvlText w:val="%6."/>
+      <w:lvlJc w:val="right"/>
+      <w:pPr>
+        <w:ind w:left="4320" w:hanging="180"/>
+      </w:pPr>
+    </w:lvl>
+    <w:lvl w:ilvl="6" w:tplc="0409000F" w:tentative="1">
+      <w:start w:val="1"/>
+      <w:numFmt w:val="decimal"/>
+      <w:lvlText w:val="%7."/>
+      <w:lvlJc w:val="left"/>
+      <w:pPr>
+        <w:ind w:left="5040" w:hanging="360"/>
+      </w:pPr>
+    </w:lvl>
+    <w:lvl w:ilvl="7" w:tplc="04090019" w:tentative="1">
+      <w:start w:val="1"/>
+      <w:numFmt w:val="lowerLetter"/>
+      <w:lvlText w:val="%8."/>
+      <w:lvlJc w:val="left"/>
+      <w:pPr>
+        <w:ind w:left="5760" w:hanging="360"/>
+      </w:pPr>
+    </w:lvl>
+    <w:lvl w:ilvl="8" w:tplc="0409001B" w:tentative="1">
+      <w:start w:val="1"/>
+      <w:numFmt w:val="lowerRoman"/>
+      <w:lvlText w:val="%9."/>
+      <w:lvlJc w:val="right"/>
+      <w:pPr>
+        <w:ind w:left="6480" w:hanging="180"/>
+      </w:pPr>
+    </w:lvl>
+  </w:abstractNum>
+  <w:abstractNum w:abstractNumId="3" w15:restartNumberingAfterBreak="0">
     <w:nsid w:val="57E413E6"/>
     <w:multiLevelType w:val="hybridMultilevel"/>
     <w:tmpl w:val="33D02352"/>
@@ -2916,10 +5276,13 @@
     <w:abstractNumId w:val="1"/>
   </w:num>
   <w:num w:numId="2" w16cid:durableId="1246036335">
-    <w:abstractNumId w:val="2"/>
+    <w:abstractNumId w:val="3"/>
   </w:num>
   <w:num w:numId="3" w16cid:durableId="1894852395">
     <w:abstractNumId w:val="0"/>
+  </w:num>
+  <w:num w:numId="4" w16cid:durableId="556014327">
+    <w:abstractNumId w:val="2"/>
   </w:num>
 </w:numbering>
 </file>
@@ -3047,6 +5410,7 @@
     <w:lsdException w:name="HTML Sample" w:semiHidden="1" w:unhideWhenUsed="1"/>
     <w:lsdException w:name="HTML Typewriter" w:semiHidden="1" w:unhideWhenUsed="1"/>
     <w:lsdException w:name="HTML Variable" w:semiHidden="1" w:unhideWhenUsed="1"/>
+    <w:lsdException w:name="Normal Table" w:semiHidden="1" w:unhideWhenUsed="1"/>
     <w:lsdException w:name="annotation subject" w:semiHidden="1" w:unhideWhenUsed="1"/>
     <w:lsdException w:name="No List" w:semiHidden="1" w:unhideWhenUsed="1"/>
     <w:lsdException w:name="Outline List 1" w:semiHidden="1" w:unhideWhenUsed="1"/>
@@ -3089,8 +5453,11 @@
     <w:lsdException w:name="Table Contemporary" w:semiHidden="1" w:unhideWhenUsed="1"/>
     <w:lsdException w:name="Table Elegant" w:semiHidden="1" w:unhideWhenUsed="1"/>
     <w:lsdException w:name="Table Professional" w:semiHidden="1" w:unhideWhenUsed="1"/>
+    <w:lsdException w:name="Table Subtle 1" w:semiHidden="1" w:unhideWhenUsed="1"/>
     <w:lsdException w:name="Table Subtle 2" w:semiHidden="1" w:unhideWhenUsed="1"/>
     <w:lsdException w:name="Table Web 1" w:semiHidden="1" w:unhideWhenUsed="1"/>
+    <w:lsdException w:name="Table Web 2" w:semiHidden="1" w:unhideWhenUsed="1"/>
+    <w:lsdException w:name="Table Web 3" w:semiHidden="1" w:unhideWhenUsed="1"/>
     <w:lsdException w:name="Balloon Text" w:semiHidden="1" w:unhideWhenUsed="1"/>
     <w:lsdException w:name="Table Grid" w:uiPriority="39"/>
     <w:lsdException w:name="Table Theme" w:semiHidden="1" w:unhideWhenUsed="1"/>

</xml_diff>